<commit_message>
:memo: DOC: Software Arch
</commit_message>
<xml_diff>
--- a/软件架构文档.docx
+++ b/软件架构文档.docx
@@ -29,13 +29,13 @@
         <w:rPr>
           <w:rFonts w:ascii="Arial" w:hAnsi="Arial" w:hint="eastAsia"/>
         </w:rPr>
-        <w:t>&lt;My</w:t>
+        <w:t>&lt;M</w:t>
       </w:r>
       <w:r>
         <w:rPr>
           <w:rFonts w:ascii="Arial" w:hAnsi="Arial"/>
         </w:rPr>
-        <w:t xml:space="preserve"> PC Logo</w:t>
+        <w:t>y PC Logo</w:t>
       </w:r>
       <w:r>
         <w:rPr>
@@ -113,21 +113,7 @@
           <w:rFonts w:ascii="Arial" w:hAnsi="Arial"/>
           <w:sz w:val="28"/>
         </w:rPr>
-        <w:t xml:space="preserve"> &lt;1.</w:t>
-      </w:r>
-      <w:r>
-        <w:rPr>
-          <w:rFonts w:ascii="Arial" w:hAnsi="Arial"/>
-          <w:sz w:val="28"/>
-        </w:rPr>
-        <w:t>1</w:t>
-      </w:r>
-      <w:r>
-        <w:rPr>
-          <w:rFonts w:ascii="Arial" w:hAnsi="Arial"/>
-          <w:sz w:val="28"/>
-        </w:rPr>
-        <w:t>&gt;</w:t>
+        <w:t xml:space="preserve"> &lt;1.1&gt;</w:t>
       </w:r>
     </w:p>
     <w:p>
@@ -574,14 +560,7 @@
                 <w:rFonts w:hint="eastAsia"/>
                 <w:lang w:eastAsia="zh-Hans"/>
               </w:rPr>
-              <w:t>窦嘉伟</w:t>
-            </w:r>
-            <w:r>
-              <w:rPr>
-                <w:rFonts w:hint="eastAsia"/>
-                <w:lang w:eastAsia="zh-Hans"/>
-              </w:rPr>
-              <w:t>、敖宇晨</w:t>
+              <w:t>窦嘉伟、敖宇晨</w:t>
             </w:r>
           </w:p>
         </w:tc>
@@ -594,9 +573,6 @@
           <w:p>
             <w:pPr>
               <w:pStyle w:val="Tabletext"/>
-              <w:rPr>
-                <w:rFonts w:hint="eastAsia"/>
-              </w:rPr>
             </w:pPr>
             <w:r>
               <w:rPr>
@@ -614,7 +590,10 @@
               <w:t>/</w:t>
             </w:r>
             <w:r>
-              <w:t>11/02</w:t>
+              <w:t>11/0</w:t>
+            </w:r>
+            <w:r>
+              <w:t>6</w:t>
             </w:r>
           </w:p>
         </w:tc>
@@ -644,9 +623,6 @@
           <w:p>
             <w:pPr>
               <w:pStyle w:val="Tabletext"/>
-              <w:rPr>
-                <w:rFonts w:hint="eastAsia"/>
-              </w:rPr>
             </w:pPr>
             <w:r>
               <w:rPr>
@@ -701,6 +677,9 @@
           <w:p>
             <w:pPr>
               <w:pStyle w:val="Tabletext"/>
+              <w:rPr>
+                <w:rFonts w:hint="eastAsia"/>
+              </w:rPr>
             </w:pPr>
           </w:p>
         </w:tc>
@@ -824,7 +803,7 @@
         <w:rPr>
           <w:noProof/>
         </w:rPr>
-        <w:instrText xml:space="preserve"> PAGEREF _Toc55217438 \h </w:instrText>
+        <w:instrText xml:space="preserve"> PAGEREF _Toc55740244 \h </w:instrText>
       </w:r>
       <w:r>
         <w:rPr>
@@ -904,7 +883,7 @@
         <w:rPr>
           <w:noProof/>
         </w:rPr>
-        <w:instrText xml:space="preserve"> PAGEREF _Toc55217439 \h </w:instrText>
+        <w:instrText xml:space="preserve"> PAGEREF _Toc55740245 \h </w:instrText>
       </w:r>
       <w:r>
         <w:rPr>
@@ -984,7 +963,7 @@
         <w:rPr>
           <w:noProof/>
         </w:rPr>
-        <w:instrText xml:space="preserve"> PAGEREF _Toc55217440 \h </w:instrText>
+        <w:instrText xml:space="preserve"> PAGEREF _Toc55740246 \h </w:instrText>
       </w:r>
       <w:r>
         <w:rPr>
@@ -1064,7 +1043,7 @@
         <w:rPr>
           <w:noProof/>
         </w:rPr>
-        <w:instrText xml:space="preserve"> PAGEREF _Toc55217441 \h </w:instrText>
+        <w:instrText xml:space="preserve"> PAGEREF _Toc55740247 \h </w:instrText>
       </w:r>
       <w:r>
         <w:rPr>
@@ -1144,7 +1123,7 @@
         <w:rPr>
           <w:noProof/>
         </w:rPr>
-        <w:instrText xml:space="preserve"> PAGEREF _Toc55217442 \h </w:instrText>
+        <w:instrText xml:space="preserve"> PAGEREF _Toc55740248 \h </w:instrText>
       </w:r>
       <w:r>
         <w:rPr>
@@ -1224,7 +1203,7 @@
         <w:rPr>
           <w:noProof/>
         </w:rPr>
-        <w:instrText xml:space="preserve"> PAGEREF _Toc55217443 \h </w:instrText>
+        <w:instrText xml:space="preserve"> PAGEREF _Toc55740249 \h </w:instrText>
       </w:r>
       <w:r>
         <w:rPr>
@@ -1301,7 +1280,7 @@
         <w:rPr>
           <w:noProof/>
         </w:rPr>
-        <w:instrText xml:space="preserve"> PAGEREF _Toc55217444 \h </w:instrText>
+        <w:instrText xml:space="preserve"> PAGEREF _Toc55740250 \h </w:instrText>
       </w:r>
       <w:r>
         <w:rPr>
@@ -1378,7 +1357,7 @@
         <w:rPr>
           <w:noProof/>
         </w:rPr>
-        <w:instrText xml:space="preserve"> PAGEREF _Toc55217445 \h </w:instrText>
+        <w:instrText xml:space="preserve"> PAGEREF _Toc55740251 \h </w:instrText>
       </w:r>
       <w:r>
         <w:rPr>
@@ -1455,7 +1434,7 @@
         <w:rPr>
           <w:noProof/>
         </w:rPr>
-        <w:instrText xml:space="preserve"> PAGEREF _Toc55217446 \h </w:instrText>
+        <w:instrText xml:space="preserve"> PAGEREF _Toc55740252 \h </w:instrText>
       </w:r>
       <w:r>
         <w:rPr>
@@ -1532,7 +1511,7 @@
         <w:rPr>
           <w:noProof/>
         </w:rPr>
-        <w:instrText xml:space="preserve"> PAGEREF _Toc55217447 \h </w:instrText>
+        <w:instrText xml:space="preserve"> PAGEREF _Toc55740253 \h </w:instrText>
       </w:r>
       <w:r>
         <w:rPr>
@@ -1609,7 +1588,7 @@
         <w:rPr>
           <w:noProof/>
         </w:rPr>
-        <w:instrText xml:space="preserve"> PAGEREF _Toc55217448 \h </w:instrText>
+        <w:instrText xml:space="preserve"> PAGEREF _Toc55740254 \h </w:instrText>
       </w:r>
       <w:r>
         <w:rPr>
@@ -1689,7 +1668,7 @@
         <w:rPr>
           <w:noProof/>
         </w:rPr>
-        <w:instrText xml:space="preserve"> PAGEREF _Toc55217449 \h </w:instrText>
+        <w:instrText xml:space="preserve"> PAGEREF _Toc55740255 \h </w:instrText>
       </w:r>
       <w:r>
         <w:rPr>
@@ -1769,7 +1748,7 @@
         <w:rPr>
           <w:noProof/>
         </w:rPr>
-        <w:instrText xml:space="preserve"> PAGEREF _Toc55217450 \h </w:instrText>
+        <w:instrText xml:space="preserve"> PAGEREF _Toc55740256 \h </w:instrText>
       </w:r>
       <w:r>
         <w:rPr>
@@ -1849,7 +1828,7 @@
         <w:rPr>
           <w:noProof/>
         </w:rPr>
-        <w:instrText xml:space="preserve"> PAGEREF _Toc55217451 \h </w:instrText>
+        <w:instrText xml:space="preserve"> PAGEREF _Toc55740257 \h </w:instrText>
       </w:r>
       <w:r>
         <w:rPr>
@@ -1929,7 +1908,7 @@
         <w:rPr>
           <w:noProof/>
         </w:rPr>
-        <w:instrText xml:space="preserve"> PAGEREF _Toc55217452 \h </w:instrText>
+        <w:instrText xml:space="preserve"> PAGEREF _Toc55740258 \h </w:instrText>
       </w:r>
       <w:r>
         <w:rPr>
@@ -1988,7 +1967,7 @@
         <w:rPr>
           <w:noProof/>
         </w:rPr>
-        <w:t>应用层</w:t>
+        <w:t>Application层</w:t>
       </w:r>
       <w:r>
         <w:rPr>
@@ -2006,7 +1985,7 @@
         <w:rPr>
           <w:noProof/>
         </w:rPr>
-        <w:instrText xml:space="preserve"> PAGEREF _Toc55217453 \h </w:instrText>
+        <w:instrText xml:space="preserve"> PAGEREF _Toc55740259 \h </w:instrText>
       </w:r>
       <w:r>
         <w:rPr>
@@ -2065,7 +2044,7 @@
         <w:rPr>
           <w:noProof/>
         </w:rPr>
-        <w:t>业务服务层</w:t>
+        <w:t>Business Service层</w:t>
       </w:r>
       <w:r>
         <w:rPr>
@@ -2083,7 +2062,7 @@
         <w:rPr>
           <w:noProof/>
         </w:rPr>
-        <w:instrText xml:space="preserve"> PAGEREF _Toc55217454 \h </w:instrText>
+        <w:instrText xml:space="preserve"> PAGEREF _Toc55740260 \h </w:instrText>
       </w:r>
       <w:r>
         <w:rPr>
@@ -2100,7 +2079,7 @@
         <w:rPr>
           <w:noProof/>
         </w:rPr>
-        <w:t>7</w:t>
+        <w:t>6</w:t>
       </w:r>
       <w:r>
         <w:rPr>
@@ -2142,7 +2121,7 @@
         <w:rPr>
           <w:noProof/>
         </w:rPr>
-        <w:t>中间层</w:t>
+        <w:t>Middleware层</w:t>
       </w:r>
       <w:r>
         <w:rPr>
@@ -2160,7 +2139,7 @@
         <w:rPr>
           <w:noProof/>
         </w:rPr>
-        <w:instrText xml:space="preserve"> PAGEREF _Toc55217455 \h </w:instrText>
+        <w:instrText xml:space="preserve"> PAGEREF _Toc55740261 \h </w:instrText>
       </w:r>
       <w:r>
         <w:rPr>
@@ -2177,7 +2156,7 @@
         <w:rPr>
           <w:noProof/>
         </w:rPr>
-        <w:t>8</w:t>
+        <w:t>7</w:t>
       </w:r>
       <w:r>
         <w:rPr>
@@ -2240,7 +2219,7 @@
         <w:rPr>
           <w:noProof/>
         </w:rPr>
-        <w:instrText xml:space="preserve"> PAGEREF _Toc55217456 \h </w:instrText>
+        <w:instrText xml:space="preserve"> PAGEREF _Toc55740262 \h </w:instrText>
       </w:r>
       <w:r>
         <w:rPr>
@@ -2257,7 +2236,7 @@
         <w:rPr>
           <w:noProof/>
         </w:rPr>
-        <w:t>8</w:t>
+        <w:t>7</w:t>
       </w:r>
       <w:r>
         <w:rPr>
@@ -2320,7 +2299,7 @@
         <w:rPr>
           <w:noProof/>
         </w:rPr>
-        <w:instrText xml:space="preserve"> PAGEREF _Toc55217457 \h </w:instrText>
+        <w:instrText xml:space="preserve"> PAGEREF _Toc55740263 \h </w:instrText>
       </w:r>
       <w:r>
         <w:rPr>
@@ -2400,7 +2379,7 @@
         <w:rPr>
           <w:noProof/>
         </w:rPr>
-        <w:instrText xml:space="preserve"> PAGEREF _Toc55217458 \h </w:instrText>
+        <w:instrText xml:space="preserve"> PAGEREF _Toc55740264 \h </w:instrText>
       </w:r>
       <w:r>
         <w:rPr>
@@ -2418,6 +2397,406 @@
           <w:noProof/>
         </w:rPr>
         <w:t>8</w:t>
+      </w:r>
+      <w:r>
+        <w:rPr>
+          <w:noProof/>
+        </w:rPr>
+        <w:fldChar w:fldCharType="end"/>
+      </w:r>
+    </w:p>
+    <w:p>
+      <w:pPr>
+        <w:pStyle w:val="TOC2"/>
+        <w:tabs>
+          <w:tab w:val="left" w:pos="1000"/>
+        </w:tabs>
+        <w:rPr>
+          <w:rFonts w:asciiTheme="minorHAnsi" w:eastAsiaTheme="minorEastAsia" w:hAnsiTheme="minorHAnsi" w:cstheme="minorBidi"/>
+          <w:noProof/>
+          <w:snapToGrid/>
+          <w:kern w:val="2"/>
+          <w:sz w:val="21"/>
+          <w:szCs w:val="22"/>
+        </w:rPr>
+      </w:pPr>
+      <w:r>
+        <w:rPr>
+          <w:noProof/>
+        </w:rPr>
+        <w:t>6.1</w:t>
+      </w:r>
+      <w:r>
+        <w:rPr>
+          <w:rFonts w:asciiTheme="minorHAnsi" w:eastAsiaTheme="minorEastAsia" w:hAnsiTheme="minorHAnsi" w:cstheme="minorBidi"/>
+          <w:noProof/>
+          <w:snapToGrid/>
+          <w:kern w:val="2"/>
+          <w:sz w:val="21"/>
+          <w:szCs w:val="22"/>
+        </w:rPr>
+        <w:tab/>
+      </w:r>
+      <w:r>
+        <w:rPr>
+          <w:noProof/>
+        </w:rPr>
+        <w:t>Desktop PC</w:t>
+      </w:r>
+      <w:r>
+        <w:rPr>
+          <w:noProof/>
+        </w:rPr>
+        <w:tab/>
+      </w:r>
+      <w:r>
+        <w:rPr>
+          <w:noProof/>
+        </w:rPr>
+        <w:fldChar w:fldCharType="begin"/>
+      </w:r>
+      <w:r>
+        <w:rPr>
+          <w:noProof/>
+        </w:rPr>
+        <w:instrText xml:space="preserve"> PAGEREF _Toc55740265 \h </w:instrText>
+      </w:r>
+      <w:r>
+        <w:rPr>
+          <w:noProof/>
+        </w:rPr>
+      </w:r>
+      <w:r>
+        <w:rPr>
+          <w:noProof/>
+        </w:rPr>
+        <w:fldChar w:fldCharType="separate"/>
+      </w:r>
+      <w:r>
+        <w:rPr>
+          <w:noProof/>
+        </w:rPr>
+        <w:t>9</w:t>
+      </w:r>
+      <w:r>
+        <w:rPr>
+          <w:noProof/>
+        </w:rPr>
+        <w:fldChar w:fldCharType="end"/>
+      </w:r>
+    </w:p>
+    <w:p>
+      <w:pPr>
+        <w:pStyle w:val="TOC2"/>
+        <w:tabs>
+          <w:tab w:val="left" w:pos="1000"/>
+        </w:tabs>
+        <w:rPr>
+          <w:rFonts w:asciiTheme="minorHAnsi" w:eastAsiaTheme="minorEastAsia" w:hAnsiTheme="minorHAnsi" w:cstheme="minorBidi"/>
+          <w:noProof/>
+          <w:snapToGrid/>
+          <w:kern w:val="2"/>
+          <w:sz w:val="21"/>
+          <w:szCs w:val="22"/>
+        </w:rPr>
+      </w:pPr>
+      <w:r>
+        <w:rPr>
+          <w:noProof/>
+        </w:rPr>
+        <w:t>6.2</w:t>
+      </w:r>
+      <w:r>
+        <w:rPr>
+          <w:rFonts w:asciiTheme="minorHAnsi" w:eastAsiaTheme="minorEastAsia" w:hAnsiTheme="minorHAnsi" w:cstheme="minorBidi"/>
+          <w:noProof/>
+          <w:snapToGrid/>
+          <w:kern w:val="2"/>
+          <w:sz w:val="21"/>
+          <w:szCs w:val="22"/>
+        </w:rPr>
+        <w:tab/>
+      </w:r>
+      <w:r>
+        <w:rPr>
+          <w:noProof/>
+        </w:rPr>
+        <w:t>Server</w:t>
+      </w:r>
+      <w:r>
+        <w:rPr>
+          <w:noProof/>
+        </w:rPr>
+        <w:tab/>
+      </w:r>
+      <w:r>
+        <w:rPr>
+          <w:noProof/>
+        </w:rPr>
+        <w:fldChar w:fldCharType="begin"/>
+      </w:r>
+      <w:r>
+        <w:rPr>
+          <w:noProof/>
+        </w:rPr>
+        <w:instrText xml:space="preserve"> PAGEREF _Toc55740266 \h </w:instrText>
+      </w:r>
+      <w:r>
+        <w:rPr>
+          <w:noProof/>
+        </w:rPr>
+      </w:r>
+      <w:r>
+        <w:rPr>
+          <w:noProof/>
+        </w:rPr>
+        <w:fldChar w:fldCharType="separate"/>
+      </w:r>
+      <w:r>
+        <w:rPr>
+          <w:noProof/>
+        </w:rPr>
+        <w:t>9</w:t>
+      </w:r>
+      <w:r>
+        <w:rPr>
+          <w:noProof/>
+        </w:rPr>
+        <w:fldChar w:fldCharType="end"/>
+      </w:r>
+    </w:p>
+    <w:p>
+      <w:pPr>
+        <w:pStyle w:val="TOC2"/>
+        <w:tabs>
+          <w:tab w:val="left" w:pos="1000"/>
+        </w:tabs>
+        <w:rPr>
+          <w:rFonts w:asciiTheme="minorHAnsi" w:eastAsiaTheme="minorEastAsia" w:hAnsiTheme="minorHAnsi" w:cstheme="minorBidi"/>
+          <w:noProof/>
+          <w:snapToGrid/>
+          <w:kern w:val="2"/>
+          <w:sz w:val="21"/>
+          <w:szCs w:val="22"/>
+        </w:rPr>
+      </w:pPr>
+      <w:r>
+        <w:rPr>
+          <w:noProof/>
+        </w:rPr>
+        <w:t>6.3</w:t>
+      </w:r>
+      <w:r>
+        <w:rPr>
+          <w:rFonts w:asciiTheme="minorHAnsi" w:eastAsiaTheme="minorEastAsia" w:hAnsiTheme="minorHAnsi" w:cstheme="minorBidi"/>
+          <w:noProof/>
+          <w:snapToGrid/>
+          <w:kern w:val="2"/>
+          <w:sz w:val="21"/>
+          <w:szCs w:val="22"/>
+        </w:rPr>
+        <w:tab/>
+      </w:r>
+      <w:r>
+        <w:rPr>
+          <w:noProof/>
+        </w:rPr>
+        <w:t>Login/Register System</w:t>
+      </w:r>
+      <w:r>
+        <w:rPr>
+          <w:noProof/>
+        </w:rPr>
+        <w:tab/>
+      </w:r>
+      <w:r>
+        <w:rPr>
+          <w:noProof/>
+        </w:rPr>
+        <w:fldChar w:fldCharType="begin"/>
+      </w:r>
+      <w:r>
+        <w:rPr>
+          <w:noProof/>
+        </w:rPr>
+        <w:instrText xml:space="preserve"> PAGEREF _Toc55740267 \h </w:instrText>
+      </w:r>
+      <w:r>
+        <w:rPr>
+          <w:noProof/>
+        </w:rPr>
+      </w:r>
+      <w:r>
+        <w:rPr>
+          <w:noProof/>
+        </w:rPr>
+        <w:fldChar w:fldCharType="separate"/>
+      </w:r>
+      <w:r>
+        <w:rPr>
+          <w:noProof/>
+        </w:rPr>
+        <w:t>9</w:t>
+      </w:r>
+      <w:r>
+        <w:rPr>
+          <w:noProof/>
+        </w:rPr>
+        <w:fldChar w:fldCharType="end"/>
+      </w:r>
+    </w:p>
+    <w:p>
+      <w:pPr>
+        <w:pStyle w:val="TOC2"/>
+        <w:tabs>
+          <w:tab w:val="left" w:pos="1000"/>
+        </w:tabs>
+        <w:rPr>
+          <w:rFonts w:asciiTheme="minorHAnsi" w:eastAsiaTheme="minorEastAsia" w:hAnsiTheme="minorHAnsi" w:cstheme="minorBidi"/>
+          <w:noProof/>
+          <w:snapToGrid/>
+          <w:kern w:val="2"/>
+          <w:sz w:val="21"/>
+          <w:szCs w:val="22"/>
+        </w:rPr>
+      </w:pPr>
+      <w:r>
+        <w:rPr>
+          <w:noProof/>
+        </w:rPr>
+        <w:t>6.4</w:t>
+      </w:r>
+      <w:r>
+        <w:rPr>
+          <w:rFonts w:asciiTheme="minorHAnsi" w:eastAsiaTheme="minorEastAsia" w:hAnsiTheme="minorHAnsi" w:cstheme="minorBidi"/>
+          <w:noProof/>
+          <w:snapToGrid/>
+          <w:kern w:val="2"/>
+          <w:sz w:val="21"/>
+          <w:szCs w:val="22"/>
+        </w:rPr>
+        <w:tab/>
+      </w:r>
+      <w:r>
+        <w:rPr>
+          <w:noProof/>
+        </w:rPr>
+        <w:t>Turtle Draw</w:t>
+      </w:r>
+      <w:r>
+        <w:rPr>
+          <w:noProof/>
+        </w:rPr>
+        <w:tab/>
+      </w:r>
+      <w:r>
+        <w:rPr>
+          <w:noProof/>
+        </w:rPr>
+        <w:fldChar w:fldCharType="begin"/>
+      </w:r>
+      <w:r>
+        <w:rPr>
+          <w:noProof/>
+        </w:rPr>
+        <w:instrText xml:space="preserve"> PAGEREF _Toc55740268 \h </w:instrText>
+      </w:r>
+      <w:r>
+        <w:rPr>
+          <w:noProof/>
+        </w:rPr>
+      </w:r>
+      <w:r>
+        <w:rPr>
+          <w:noProof/>
+        </w:rPr>
+        <w:fldChar w:fldCharType="separate"/>
+      </w:r>
+      <w:r>
+        <w:rPr>
+          <w:noProof/>
+        </w:rPr>
+        <w:t>9</w:t>
+      </w:r>
+      <w:r>
+        <w:rPr>
+          <w:noProof/>
+        </w:rPr>
+        <w:fldChar w:fldCharType="end"/>
+      </w:r>
+    </w:p>
+    <w:p>
+      <w:pPr>
+        <w:pStyle w:val="TOC2"/>
+        <w:tabs>
+          <w:tab w:val="left" w:pos="1000"/>
+        </w:tabs>
+        <w:rPr>
+          <w:rFonts w:asciiTheme="minorHAnsi" w:eastAsiaTheme="minorEastAsia" w:hAnsiTheme="minorHAnsi" w:cstheme="minorBidi"/>
+          <w:noProof/>
+          <w:snapToGrid/>
+          <w:kern w:val="2"/>
+          <w:sz w:val="21"/>
+          <w:szCs w:val="22"/>
+        </w:rPr>
+      </w:pPr>
+      <w:r>
+        <w:rPr>
+          <w:noProof/>
+        </w:rPr>
+        <w:t>6.5</w:t>
+      </w:r>
+      <w:r>
+        <w:rPr>
+          <w:rFonts w:asciiTheme="minorHAnsi" w:eastAsiaTheme="minorEastAsia" w:hAnsiTheme="minorHAnsi" w:cstheme="minorBidi"/>
+          <w:noProof/>
+          <w:snapToGrid/>
+          <w:kern w:val="2"/>
+          <w:sz w:val="21"/>
+          <w:szCs w:val="22"/>
+        </w:rPr>
+        <w:tab/>
+      </w:r>
+      <w:r>
+        <w:rPr>
+          <w:noProof/>
+        </w:rPr>
+        <w:t>Communicate System</w:t>
+      </w:r>
+      <w:r>
+        <w:rPr>
+          <w:noProof/>
+        </w:rPr>
+        <w:tab/>
+      </w:r>
+      <w:r>
+        <w:rPr>
+          <w:noProof/>
+        </w:rPr>
+        <w:fldChar w:fldCharType="begin"/>
+      </w:r>
+      <w:r>
+        <w:rPr>
+          <w:noProof/>
+        </w:rPr>
+        <w:instrText xml:space="preserve"> PAGEREF _Toc55740269 \h </w:instrText>
+      </w:r>
+      <w:r>
+        <w:rPr>
+          <w:noProof/>
+        </w:rPr>
+      </w:r>
+      <w:r>
+        <w:rPr>
+          <w:noProof/>
+        </w:rPr>
+        <w:fldChar w:fldCharType="separate"/>
+      </w:r>
+      <w:r>
+        <w:rPr>
+          <w:noProof/>
+        </w:rPr>
+        <w:t>9</w:t>
       </w:r>
       <w:r>
         <w:rPr>
@@ -2462,7 +2841,7 @@
         <w:rPr>
           <w:noProof/>
         </w:rPr>
-        <w:t>数据视图（可选）</w:t>
+        <w:t>数据视图</w:t>
       </w:r>
       <w:r>
         <w:rPr>
@@ -2480,7 +2859,7 @@
         <w:rPr>
           <w:noProof/>
         </w:rPr>
-        <w:instrText xml:space="preserve"> PAGEREF _Toc55217459 \h </w:instrText>
+        <w:instrText xml:space="preserve"> PAGEREF _Toc55740270 \h </w:instrText>
       </w:r>
       <w:r>
         <w:rPr>
@@ -2497,7 +2876,7 @@
         <w:rPr>
           <w:noProof/>
         </w:rPr>
-        <w:t>8</w:t>
+        <w:t>9</w:t>
       </w:r>
       <w:r>
         <w:rPr>
@@ -2542,7 +2921,7 @@
         <w:rPr>
           <w:noProof/>
         </w:rPr>
-        <w:t>核心算法设计（可选）</w:t>
+        <w:t>核心算法设计</w:t>
       </w:r>
       <w:r>
         <w:rPr>
@@ -2560,7 +2939,7 @@
         <w:rPr>
           <w:noProof/>
         </w:rPr>
-        <w:instrText xml:space="preserve"> PAGEREF _Toc55217460 \h </w:instrText>
+        <w:instrText xml:space="preserve"> PAGEREF _Toc55740271 \h </w:instrText>
       </w:r>
       <w:r>
         <w:rPr>
@@ -2577,7 +2956,321 @@
         <w:rPr>
           <w:noProof/>
         </w:rPr>
-        <w:t>8</w:t>
+        <w:t>9</w:t>
+      </w:r>
+      <w:r>
+        <w:rPr>
+          <w:noProof/>
+        </w:rPr>
+        <w:fldChar w:fldCharType="end"/>
+      </w:r>
+    </w:p>
+    <w:p>
+      <w:pPr>
+        <w:pStyle w:val="TOC2"/>
+        <w:tabs>
+          <w:tab w:val="left" w:pos="1000"/>
+        </w:tabs>
+        <w:rPr>
+          <w:rFonts w:asciiTheme="minorHAnsi" w:eastAsiaTheme="minorEastAsia" w:hAnsiTheme="minorHAnsi" w:cstheme="minorBidi"/>
+          <w:noProof/>
+          <w:snapToGrid/>
+          <w:kern w:val="2"/>
+          <w:sz w:val="21"/>
+          <w:szCs w:val="22"/>
+        </w:rPr>
+      </w:pPr>
+      <w:r>
+        <w:rPr>
+          <w:noProof/>
+        </w:rPr>
+        <w:t>8.1</w:t>
+      </w:r>
+      <w:r>
+        <w:rPr>
+          <w:rFonts w:asciiTheme="minorHAnsi" w:eastAsiaTheme="minorEastAsia" w:hAnsiTheme="minorHAnsi" w:cstheme="minorBidi"/>
+          <w:noProof/>
+          <w:snapToGrid/>
+          <w:kern w:val="2"/>
+          <w:sz w:val="21"/>
+          <w:szCs w:val="22"/>
+        </w:rPr>
+        <w:tab/>
+      </w:r>
+      <w:r>
+        <w:rPr>
+          <w:noProof/>
+        </w:rPr>
+        <w:t>客户端与服务器端通信机制算法</w:t>
+      </w:r>
+      <w:r>
+        <w:rPr>
+          <w:noProof/>
+        </w:rPr>
+        <w:tab/>
+      </w:r>
+      <w:r>
+        <w:rPr>
+          <w:noProof/>
+        </w:rPr>
+        <w:fldChar w:fldCharType="begin"/>
+      </w:r>
+      <w:r>
+        <w:rPr>
+          <w:noProof/>
+        </w:rPr>
+        <w:instrText xml:space="preserve"> PAGEREF _Toc55740272 \h </w:instrText>
+      </w:r>
+      <w:r>
+        <w:rPr>
+          <w:noProof/>
+        </w:rPr>
+      </w:r>
+      <w:r>
+        <w:rPr>
+          <w:noProof/>
+        </w:rPr>
+        <w:fldChar w:fldCharType="separate"/>
+      </w:r>
+      <w:r>
+        <w:rPr>
+          <w:noProof/>
+        </w:rPr>
+        <w:t>9</w:t>
+      </w:r>
+      <w:r>
+        <w:rPr>
+          <w:noProof/>
+        </w:rPr>
+        <w:fldChar w:fldCharType="end"/>
+      </w:r>
+    </w:p>
+    <w:p>
+      <w:pPr>
+        <w:pStyle w:val="TOC3"/>
+        <w:rPr>
+          <w:rFonts w:asciiTheme="minorHAnsi" w:eastAsiaTheme="minorEastAsia" w:hAnsiTheme="minorHAnsi" w:cstheme="minorBidi"/>
+          <w:noProof/>
+          <w:snapToGrid/>
+          <w:kern w:val="2"/>
+          <w:sz w:val="21"/>
+          <w:szCs w:val="22"/>
+        </w:rPr>
+      </w:pPr>
+      <w:r>
+        <w:rPr>
+          <w:noProof/>
+        </w:rPr>
+        <w:t>8.1.1</w:t>
+      </w:r>
+      <w:r>
+        <w:rPr>
+          <w:rFonts w:asciiTheme="minorHAnsi" w:eastAsiaTheme="minorEastAsia" w:hAnsiTheme="minorHAnsi" w:cstheme="minorBidi"/>
+          <w:noProof/>
+          <w:snapToGrid/>
+          <w:kern w:val="2"/>
+          <w:sz w:val="21"/>
+          <w:szCs w:val="22"/>
+        </w:rPr>
+        <w:tab/>
+      </w:r>
+      <w:r>
+        <w:rPr>
+          <w:noProof/>
+        </w:rPr>
+        <w:t>轮询</w:t>
+      </w:r>
+      <w:r>
+        <w:rPr>
+          <w:noProof/>
+        </w:rPr>
+        <w:tab/>
+      </w:r>
+      <w:r>
+        <w:rPr>
+          <w:noProof/>
+        </w:rPr>
+        <w:fldChar w:fldCharType="begin"/>
+      </w:r>
+      <w:r>
+        <w:rPr>
+          <w:noProof/>
+        </w:rPr>
+        <w:instrText xml:space="preserve"> PAGEREF _Toc55740273 \h </w:instrText>
+      </w:r>
+      <w:r>
+        <w:rPr>
+          <w:noProof/>
+        </w:rPr>
+      </w:r>
+      <w:r>
+        <w:rPr>
+          <w:noProof/>
+        </w:rPr>
+        <w:fldChar w:fldCharType="separate"/>
+      </w:r>
+      <w:r>
+        <w:rPr>
+          <w:noProof/>
+        </w:rPr>
+        <w:t>9</w:t>
+      </w:r>
+      <w:r>
+        <w:rPr>
+          <w:noProof/>
+        </w:rPr>
+        <w:fldChar w:fldCharType="end"/>
+      </w:r>
+    </w:p>
+    <w:p>
+      <w:pPr>
+        <w:pStyle w:val="TOC3"/>
+        <w:rPr>
+          <w:rFonts w:asciiTheme="minorHAnsi" w:eastAsiaTheme="minorEastAsia" w:hAnsiTheme="minorHAnsi" w:cstheme="minorBidi"/>
+          <w:noProof/>
+          <w:snapToGrid/>
+          <w:kern w:val="2"/>
+          <w:sz w:val="21"/>
+          <w:szCs w:val="22"/>
+        </w:rPr>
+      </w:pPr>
+      <w:r>
+        <w:rPr>
+          <w:noProof/>
+        </w:rPr>
+        <w:t>8.1.2</w:t>
+      </w:r>
+      <w:r>
+        <w:rPr>
+          <w:rFonts w:asciiTheme="minorHAnsi" w:eastAsiaTheme="minorEastAsia" w:hAnsiTheme="minorHAnsi" w:cstheme="minorBidi"/>
+          <w:noProof/>
+          <w:snapToGrid/>
+          <w:kern w:val="2"/>
+          <w:sz w:val="21"/>
+          <w:szCs w:val="22"/>
+        </w:rPr>
+        <w:tab/>
+      </w:r>
+      <w:r>
+        <w:rPr>
+          <w:noProof/>
+        </w:rPr>
+        <w:t>长轮询</w:t>
+      </w:r>
+      <w:r>
+        <w:rPr>
+          <w:noProof/>
+        </w:rPr>
+        <w:tab/>
+      </w:r>
+      <w:r>
+        <w:rPr>
+          <w:noProof/>
+        </w:rPr>
+        <w:fldChar w:fldCharType="begin"/>
+      </w:r>
+      <w:r>
+        <w:rPr>
+          <w:noProof/>
+        </w:rPr>
+        <w:instrText xml:space="preserve"> PAGEREF _Toc55740274 \h </w:instrText>
+      </w:r>
+      <w:r>
+        <w:rPr>
+          <w:noProof/>
+        </w:rPr>
+      </w:r>
+      <w:r>
+        <w:rPr>
+          <w:noProof/>
+        </w:rPr>
+        <w:fldChar w:fldCharType="separate"/>
+      </w:r>
+      <w:r>
+        <w:rPr>
+          <w:noProof/>
+        </w:rPr>
+        <w:t>10</w:t>
+      </w:r>
+      <w:r>
+        <w:rPr>
+          <w:noProof/>
+        </w:rPr>
+        <w:fldChar w:fldCharType="end"/>
+      </w:r>
+    </w:p>
+    <w:p>
+      <w:pPr>
+        <w:pStyle w:val="TOC2"/>
+        <w:tabs>
+          <w:tab w:val="left" w:pos="1000"/>
+        </w:tabs>
+        <w:rPr>
+          <w:rFonts w:asciiTheme="minorHAnsi" w:eastAsiaTheme="minorEastAsia" w:hAnsiTheme="minorHAnsi" w:cstheme="minorBidi"/>
+          <w:noProof/>
+          <w:snapToGrid/>
+          <w:kern w:val="2"/>
+          <w:sz w:val="21"/>
+          <w:szCs w:val="22"/>
+        </w:rPr>
+      </w:pPr>
+      <w:r>
+        <w:rPr>
+          <w:noProof/>
+        </w:rPr>
+        <w:t>8.2</w:t>
+      </w:r>
+      <w:r>
+        <w:rPr>
+          <w:rFonts w:asciiTheme="minorHAnsi" w:eastAsiaTheme="minorEastAsia" w:hAnsiTheme="minorHAnsi" w:cstheme="minorBidi"/>
+          <w:noProof/>
+          <w:snapToGrid/>
+          <w:kern w:val="2"/>
+          <w:sz w:val="21"/>
+          <w:szCs w:val="22"/>
+        </w:rPr>
+        <w:tab/>
+      </w:r>
+      <w:r>
+        <w:rPr>
+          <w:noProof/>
+        </w:rPr>
+        <w:t>命令语句解析算法</w:t>
+      </w:r>
+      <w:r>
+        <w:rPr>
+          <w:noProof/>
+        </w:rPr>
+        <w:tab/>
+      </w:r>
+      <w:r>
+        <w:rPr>
+          <w:noProof/>
+        </w:rPr>
+        <w:fldChar w:fldCharType="begin"/>
+      </w:r>
+      <w:r>
+        <w:rPr>
+          <w:noProof/>
+        </w:rPr>
+        <w:instrText xml:space="preserve"> PAGEREF _Toc55740275 \h </w:instrText>
+      </w:r>
+      <w:r>
+        <w:rPr>
+          <w:noProof/>
+        </w:rPr>
+      </w:r>
+      <w:r>
+        <w:rPr>
+          <w:noProof/>
+        </w:rPr>
+        <w:fldChar w:fldCharType="separate"/>
+      </w:r>
+      <w:r>
+        <w:rPr>
+          <w:noProof/>
+        </w:rPr>
+        <w:t>10</w:t>
       </w:r>
       <w:r>
         <w:rPr>
@@ -2639,7 +3332,7 @@
         <w:pStyle w:val="1"/>
         <w:ind w:left="360" w:hanging="360"/>
       </w:pPr>
-      <w:bookmarkStart w:id="0" w:name="_Toc55217438"/>
+      <w:bookmarkStart w:id="0" w:name="_Toc55740244"/>
       <w:r>
         <w:rPr>
           <w:rFonts w:hint="eastAsia"/>
@@ -2652,7 +3345,7 @@
       <w:pPr>
         <w:pStyle w:val="2"/>
       </w:pPr>
-      <w:bookmarkStart w:id="1" w:name="_Toc55217439"/>
+      <w:bookmarkStart w:id="1" w:name="_Toc55740245"/>
       <w:r>
         <w:rPr>
           <w:rFonts w:hint="eastAsia"/>
@@ -2687,7 +3380,7 @@
       <w:pPr>
         <w:pStyle w:val="2"/>
       </w:pPr>
-      <w:bookmarkStart w:id="2" w:name="_Toc55217440"/>
+      <w:bookmarkStart w:id="2" w:name="_Toc55740246"/>
       <w:r>
         <w:rPr>
           <w:rFonts w:hint="eastAsia"/>
@@ -3020,7 +3713,7 @@
         <w:pStyle w:val="1"/>
         <w:ind w:left="360" w:hanging="360"/>
       </w:pPr>
-      <w:bookmarkStart w:id="3" w:name="_Toc55217441"/>
+      <w:bookmarkStart w:id="3" w:name="_Toc55740247"/>
       <w:r>
         <w:rPr>
           <w:rFonts w:hint="eastAsia"/>
@@ -3033,7 +3726,7 @@
       <w:pPr>
         <w:pStyle w:val="2"/>
       </w:pPr>
-      <w:bookmarkStart w:id="4" w:name="_Toc55217442"/>
+      <w:bookmarkStart w:id="4" w:name="_Toc55740248"/>
       <w:r>
         <w:rPr>
           <w:rFonts w:hint="eastAsia"/>
@@ -3050,14 +3743,14 @@
         <w:rPr>
           <w:rFonts w:hint="eastAsia"/>
         </w:rPr>
-        <w:t>本部分描述了架构设计中的用例视图，它描述了一组场景或用例，这些场景或用例强调或说明了架构设计中的一些特点。</w:t>
+        <w:t>本部分描述了架构设计中的用例视图，它描述了一组场景或用例，这些场景或用例强调或说明了架构设计中的一些重要的特点。</w:t>
       </w:r>
     </w:p>
     <w:p>
       <w:pPr>
         <w:pStyle w:val="2"/>
       </w:pPr>
-      <w:bookmarkStart w:id="5" w:name="_Toc55217443"/>
+      <w:bookmarkStart w:id="5" w:name="_Toc55740249"/>
       <w:r>
         <w:rPr>
           <w:rFonts w:hint="eastAsia"/>
@@ -3086,17 +3779,15 @@
     <w:p>
       <w:pPr>
         <w:jc w:val="center"/>
-        <w:rPr>
-          <w:rFonts w:hint="eastAsia"/>
-        </w:rPr>
-      </w:pPr>
-      <w:r>
-        <w:rPr>
-          <w:rFonts w:hint="eastAsia"/>
+      </w:pPr>
+      <w:r>
+        <w:rPr>
+          <w:rFonts w:hint="eastAsia"/>
+          <w:noProof/>
         </w:rPr>
         <w:drawing>
-          <wp:inline distT="0" distB="0" distL="0" distR="0" wp14:anchorId="58CC6A0C" wp14:editId="28F8BD9A">
-            <wp:extent cx="2639028" cy="3032625"/>
+          <wp:inline distT="0" distB="0" distL="0" distR="0" wp14:anchorId="7CA4B9BB" wp14:editId="56762987">
+            <wp:extent cx="2638425" cy="3032125"/>
             <wp:effectExtent l="0" t="0" r="9525" b="0"/>
             <wp:docPr id="9" name="图片 9"/>
             <wp:cNvGraphicFramePr>
@@ -3106,7 +3797,7 @@
               <a:graphicData uri="http://schemas.openxmlformats.org/drawingml/2006/picture">
                 <pic:pic xmlns:pic="http://schemas.openxmlformats.org/drawingml/2006/picture">
                   <pic:nvPicPr>
-                    <pic:cNvPr id="0" name="Picture 1"/>
+                    <pic:cNvPr id="9" name="图片 9"/>
                     <pic:cNvPicPr>
                       <a:picLocks noChangeAspect="1" noChangeArrowheads="1"/>
                     </pic:cNvPicPr>
@@ -3124,7 +3815,7 @@
                       <a:fillRect/>
                     </a:stretch>
                   </pic:blipFill>
-                  <pic:spPr bwMode="auto">
+                  <pic:spPr>
                     <a:xfrm>
                       <a:off x="0" y="0"/>
                       <a:ext cx="2651204" cy="3046617"/>
@@ -3148,9 +3839,6 @@
       <w:pPr>
         <w:pStyle w:val="a4"/>
         <w:jc w:val="center"/>
-        <w:rPr>
-          <w:rFonts w:hint="eastAsia"/>
-        </w:rPr>
       </w:pPr>
       <w:r>
         <w:rPr>
@@ -3215,7 +3903,7 @@
         <w:pStyle w:val="3"/>
       </w:pPr>
       <w:bookmarkStart w:id="6" w:name="_Toc52533603"/>
-      <w:bookmarkStart w:id="7" w:name="_Toc55217444"/>
+      <w:bookmarkStart w:id="7" w:name="_Toc55740250"/>
       <w:r>
         <w:lastRenderedPageBreak/>
         <w:t>&lt;</w:t>
@@ -3244,29 +3932,12 @@
     <w:p>
       <w:pPr>
         <w:ind w:firstLine="720"/>
-        <w:rPr>
-          <w:rFonts w:hint="eastAsia"/>
-        </w:rPr>
-      </w:pPr>
-      <w:r>
-        <w:rPr>
-          <w:rFonts w:hint="eastAsia"/>
-        </w:rPr>
-        <w:t>若想联网使用，需要登录，用户速</w:t>
-      </w:r>
-      <w:proofErr w:type="gramStart"/>
-      <w:r>
-        <w:rPr>
-          <w:rFonts w:hint="eastAsia"/>
-        </w:rPr>
-        <w:t>妖拥有</w:t>
-      </w:r>
-      <w:proofErr w:type="gramEnd"/>
-      <w:r>
-        <w:rPr>
-          <w:rFonts w:hint="eastAsia"/>
-        </w:rPr>
-        <w:t>一个账户。游客可以选择填写注册信息，发送到后台注册接口，注册新账户。注册表单包含用户名，邮箱/电话号码，密码等信息。游客用户若已有账户，通过填写账号及密码，发送到后台登录接口，校验成功即可登录。若登录时提示没有账户则令游客前往注册账户。</w:t>
+      </w:pPr>
+      <w:r>
+        <w:rPr>
+          <w:rFonts w:hint="eastAsia"/>
+        </w:rPr>
+        <w:t>若想联网使用，需要登录，用户拥有一个账户。游客可以选择填写注册信息，发送到后台注册接口，注册新账户。注册表单包含用户名，邮箱/电话号码，密码等信息。游客用户若已有账户，通过填写账号及密码，发送到后台登录接口，校验成功即可登录。若登录时提示没有账户则令游客前往注册账户。</w:t>
       </w:r>
     </w:p>
     <w:p>
@@ -3274,7 +3945,7 @@
         <w:pStyle w:val="3"/>
       </w:pPr>
       <w:bookmarkStart w:id="8" w:name="_Toc52533604"/>
-      <w:bookmarkStart w:id="9" w:name="_Toc55217445"/>
+      <w:bookmarkStart w:id="9" w:name="_Toc55740251"/>
       <w:r>
         <w:t>&lt;</w:t>
       </w:r>
@@ -3318,7 +3989,7 @@
     </w:p>
     <w:p>
       <w:pPr>
-        <w:pStyle w:val="af5"/>
+        <w:pStyle w:val="22"/>
         <w:widowControl/>
         <w:numPr>
           <w:ilvl w:val="0"/>
@@ -3431,7 +4102,7 @@
     </w:p>
     <w:p>
       <w:pPr>
-        <w:pStyle w:val="af5"/>
+        <w:pStyle w:val="22"/>
         <w:widowControl/>
         <w:numPr>
           <w:ilvl w:val="0"/>
@@ -3523,7 +4194,7 @@
         <w:pStyle w:val="3"/>
       </w:pPr>
       <w:bookmarkStart w:id="10" w:name="_Toc52533605"/>
-      <w:bookmarkStart w:id="11" w:name="_Toc55217446"/>
+      <w:bookmarkStart w:id="11" w:name="_Toc55740252"/>
       <w:r>
         <w:t>&lt;</w:t>
       </w:r>
@@ -3642,7 +4313,7 @@
         <w:pStyle w:val="3"/>
       </w:pPr>
       <w:bookmarkStart w:id="12" w:name="_Toc52533606"/>
-      <w:bookmarkStart w:id="13" w:name="_Toc55217447"/>
+      <w:bookmarkStart w:id="13" w:name="_Toc55740253"/>
       <w:r>
         <w:t>&lt;</w:t>
       </w:r>
@@ -3669,7 +4340,7 @@
     </w:p>
     <w:p>
       <w:pPr>
-        <w:pStyle w:val="af5"/>
+        <w:pStyle w:val="22"/>
         <w:numPr>
           <w:ilvl w:val="0"/>
           <w:numId w:val="3"/>
@@ -3686,11 +4357,8 @@
     </w:p>
     <w:p>
       <w:pPr>
-        <w:pStyle w:val="af5"/>
+        <w:pStyle w:val="22"/>
         <w:ind w:left="1080" w:firstLineChars="0" w:firstLine="360"/>
-        <w:rPr>
-          <w:rFonts w:hint="eastAsia"/>
-        </w:rPr>
       </w:pPr>
       <w:r>
         <w:rPr>
@@ -3704,110 +4372,103 @@
           <w:rFonts w:ascii="Arial" w:hAnsi="Arial" w:cs="Arial" w:hint="eastAsia"/>
           <w:shd w:val="clear" w:color="auto" w:fill="FFFFFF"/>
         </w:rPr>
-        <w:t>两名</w:t>
+        <w:t>两名用户</w:t>
+      </w:r>
+      <w:r>
+        <w:rPr>
+          <w:rFonts w:ascii="Arial" w:hAnsi="Arial" w:cs="Arial"/>
+          <w:shd w:val="clear" w:color="auto" w:fill="FFFFFF"/>
+        </w:rPr>
+        <w:t>，通过轮流发送指令控制单个海龟绘图，每人需要在固定的操作时间限制内</w:t>
       </w:r>
       <w:r>
         <w:rPr>
           <w:rFonts w:ascii="Arial" w:hAnsi="Arial" w:cs="Arial" w:hint="eastAsia"/>
           <w:shd w:val="clear" w:color="auto" w:fill="FFFFFF"/>
         </w:rPr>
-        <w:t>用户</w:t>
+        <w:t>（如</w:t>
+      </w:r>
+      <w:r>
+        <w:rPr>
+          <w:rFonts w:ascii="Arial" w:hAnsi="Arial" w:cs="Arial" w:hint="eastAsia"/>
+          <w:shd w:val="clear" w:color="auto" w:fill="FFFFFF"/>
+        </w:rPr>
+        <w:t>3</w:t>
       </w:r>
       <w:r>
         <w:rPr>
           <w:rFonts w:ascii="Arial" w:hAnsi="Arial" w:cs="Arial"/>
           <w:shd w:val="clear" w:color="auto" w:fill="FFFFFF"/>
         </w:rPr>
-        <w:t>，通过轮流发送指令控制单个海龟绘图，每人需要在固定的操作时间限制内</w:t>
+        <w:t>0</w:t>
       </w:r>
       <w:r>
         <w:rPr>
           <w:rFonts w:ascii="Arial" w:hAnsi="Arial" w:cs="Arial" w:hint="eastAsia"/>
           <w:shd w:val="clear" w:color="auto" w:fill="FFFFFF"/>
         </w:rPr>
-        <w:t>（如</w:t>
+        <w:t>秒）</w:t>
+      </w:r>
+      <w:r>
+        <w:rPr>
+          <w:rFonts w:ascii="Arial" w:hAnsi="Arial" w:cs="Arial"/>
+          <w:shd w:val="clear" w:color="auto" w:fill="FFFFFF"/>
+        </w:rPr>
+        <w:t>发送</w:t>
       </w:r>
       <w:r>
         <w:rPr>
           <w:rFonts w:ascii="Arial" w:hAnsi="Arial" w:cs="Arial" w:hint="eastAsia"/>
           <w:shd w:val="clear" w:color="auto" w:fill="FFFFFF"/>
         </w:rPr>
-        <w:t>3</w:t>
+        <w:t>合乎语法的</w:t>
       </w:r>
       <w:r>
         <w:rPr>
           <w:rFonts w:ascii="Arial" w:hAnsi="Arial" w:cs="Arial"/>
           <w:shd w:val="clear" w:color="auto" w:fill="FFFFFF"/>
         </w:rPr>
-        <w:t>0</w:t>
+        <w:t>指令</w:t>
       </w:r>
       <w:r>
         <w:rPr>
           <w:rFonts w:ascii="Arial" w:hAnsi="Arial" w:cs="Arial" w:hint="eastAsia"/>
           <w:shd w:val="clear" w:color="auto" w:fill="FFFFFF"/>
         </w:rPr>
-        <w:t>秒）</w:t>
+        <w:t>（在本地校验合法后才能发出）</w:t>
       </w:r>
       <w:r>
         <w:rPr>
           <w:rFonts w:ascii="Arial" w:hAnsi="Arial" w:cs="Arial"/>
           <w:shd w:val="clear" w:color="auto" w:fill="FFFFFF"/>
         </w:rPr>
-        <w:t>发送</w:t>
+        <w:t>，否则海龟的控制转移到另一</w:t>
       </w:r>
       <w:r>
         <w:rPr>
           <w:rFonts w:ascii="Arial" w:hAnsi="Arial" w:cs="Arial" w:hint="eastAsia"/>
           <w:shd w:val="clear" w:color="auto" w:fill="FFFFFF"/>
         </w:rPr>
-        <w:t>合乎语法的</w:t>
+        <w:t>玩家</w:t>
       </w:r>
       <w:r>
         <w:rPr>
           <w:rFonts w:ascii="Arial" w:hAnsi="Arial" w:cs="Arial"/>
           <w:shd w:val="clear" w:color="auto" w:fill="FFFFFF"/>
         </w:rPr>
-        <w:t>指令</w:t>
+        <w:t>手中</w:t>
       </w:r>
       <w:r>
         <w:rPr>
           <w:rFonts w:ascii="Arial" w:hAnsi="Arial" w:cs="Arial" w:hint="eastAsia"/>
           <w:shd w:val="clear" w:color="auto" w:fill="FFFFFF"/>
         </w:rPr>
-        <w:t>（在本地校验合法后才能发出）</w:t>
-      </w:r>
-      <w:r>
-        <w:rPr>
-          <w:rFonts w:ascii="Arial" w:hAnsi="Arial" w:cs="Arial"/>
-          <w:shd w:val="clear" w:color="auto" w:fill="FFFFFF"/>
-        </w:rPr>
-        <w:t>，否则海龟的控制转移到另一</w:t>
-      </w:r>
-      <w:r>
-        <w:rPr>
-          <w:rFonts w:ascii="Arial" w:hAnsi="Arial" w:cs="Arial" w:hint="eastAsia"/>
-          <w:shd w:val="clear" w:color="auto" w:fill="FFFFFF"/>
-        </w:rPr>
-        <w:t>玩家</w:t>
-      </w:r>
-      <w:r>
-        <w:rPr>
-          <w:rFonts w:ascii="Arial" w:hAnsi="Arial" w:cs="Arial"/>
-          <w:shd w:val="clear" w:color="auto" w:fill="FFFFFF"/>
-        </w:rPr>
-        <w:t>手中</w:t>
-      </w:r>
-      <w:r>
-        <w:rPr>
-          <w:rFonts w:ascii="Arial" w:hAnsi="Arial" w:cs="Arial" w:hint="eastAsia"/>
-          <w:shd w:val="clear" w:color="auto" w:fill="FFFFFF"/>
-        </w:rPr>
         <w:t>。</w:t>
       </w:r>
     </w:p>
     <w:p>
       <w:pPr>
-        <w:pStyle w:val="af5"/>
+        <w:pStyle w:val="22"/>
         <w:numPr>
           <w:ilvl w:val="0"/>
           <w:numId w:val="3"/>
@@ -3824,11 +4485,8 @@
     </w:p>
     <w:p>
       <w:pPr>
-        <w:pStyle w:val="af5"/>
+        <w:pStyle w:val="22"/>
         <w:ind w:left="1080" w:firstLineChars="0" w:firstLine="360"/>
-        <w:rPr>
-          <w:rFonts w:hint="eastAsia"/>
-        </w:rPr>
       </w:pPr>
       <w:r>
         <w:rPr>
@@ -3842,83 +4500,76 @@
           <w:rFonts w:ascii="Arial" w:hAnsi="Arial" w:cs="Arial" w:hint="eastAsia"/>
           <w:shd w:val="clear" w:color="auto" w:fill="FFFFFF"/>
         </w:rPr>
-        <w:t>两名</w:t>
-      </w:r>
+        <w:t>两名用户，各自发送指令控制自己的海龟进行绘图，双方可以自由协调沟通，共同完成绘图。</w:t>
+      </w:r>
+    </w:p>
+    <w:p>
+      <w:pPr>
+        <w:pStyle w:val="3"/>
+      </w:pPr>
+      <w:bookmarkStart w:id="14" w:name="_Toc52533607"/>
+      <w:bookmarkStart w:id="15" w:name="_Toc55740254"/>
+      <w:r>
+        <w:t>&lt;</w:t>
+      </w:r>
+      <w:r>
+        <w:rPr>
+          <w:rFonts w:hint="eastAsia"/>
+        </w:rPr>
+        <w:t>Use case</w:t>
+      </w:r>
+      <w:r>
+        <w:t>5</w:t>
+      </w:r>
+      <w:r>
+        <w:rPr>
+          <w:rFonts w:hint="eastAsia"/>
+        </w:rPr>
+        <w:t xml:space="preserve"> 对战模式 规约</w:t>
+      </w:r>
+      <w:r>
+        <w:t>&gt;</w:t>
+      </w:r>
+      <w:bookmarkEnd w:id="14"/>
+      <w:bookmarkEnd w:id="15"/>
+    </w:p>
+    <w:p>
+      <w:pPr>
+        <w:ind w:firstLine="720"/>
+      </w:pPr>
       <w:r>
         <w:rPr>
           <w:rFonts w:ascii="Arial" w:hAnsi="Arial" w:cs="Arial" w:hint="eastAsia"/>
           <w:shd w:val="clear" w:color="auto" w:fill="FFFFFF"/>
         </w:rPr>
-        <w:t>用户，各自发送指令控制自己的海龟进行绘图，双方可以自由协调沟通，共同完成绘图。</w:t>
-      </w:r>
-    </w:p>
-    <w:p>
-      <w:pPr>
-        <w:pStyle w:val="3"/>
-      </w:pPr>
-      <w:bookmarkStart w:id="14" w:name="_Toc52533607"/>
-      <w:bookmarkStart w:id="15" w:name="_Toc55217448"/>
-      <w:r>
-        <w:t>&lt;</w:t>
-      </w:r>
-      <w:r>
-        <w:rPr>
-          <w:rFonts w:hint="eastAsia"/>
-        </w:rPr>
-        <w:t>Use case</w:t>
-      </w:r>
-      <w:r>
-        <w:t>5</w:t>
-      </w:r>
-      <w:r>
-        <w:rPr>
-          <w:rFonts w:hint="eastAsia"/>
-        </w:rPr>
-        <w:t xml:space="preserve"> 对战模式 规约</w:t>
-      </w:r>
-      <w:r>
-        <w:t>&gt;</w:t>
-      </w:r>
-      <w:bookmarkEnd w:id="14"/>
-      <w:bookmarkEnd w:id="15"/>
-    </w:p>
-    <w:p>
-      <w:pPr>
-        <w:ind w:firstLine="720"/>
-      </w:pPr>
+        <w:t>网上双人双海龟绘图对战。</w:t>
+      </w:r>
+      <w:r>
+        <w:rPr>
+          <w:rFonts w:ascii="Arial" w:hAnsi="Arial" w:cs="Arial"/>
+          <w:shd w:val="clear" w:color="auto" w:fill="FFFFFF"/>
+        </w:rPr>
+        <w:t>已经匹配的</w:t>
+      </w:r>
       <w:r>
         <w:rPr>
           <w:rFonts w:ascii="Arial" w:hAnsi="Arial" w:cs="Arial" w:hint="eastAsia"/>
           <w:shd w:val="clear" w:color="auto" w:fill="FFFFFF"/>
         </w:rPr>
-        <w:t>网上双人双海龟绘图对战。</w:t>
+        <w:t>两名玩家用户</w:t>
       </w:r>
       <w:r>
         <w:rPr>
           <w:rFonts w:ascii="Arial" w:hAnsi="Arial" w:cs="Arial"/>
           <w:shd w:val="clear" w:color="auto" w:fill="FFFFFF"/>
         </w:rPr>
-        <w:t>已经匹配的</w:t>
+        <w:t>，各自发送指令控制自己的海龟绘图，在规定时间结束后，经由评分模块通过一定的评分机制决出胜者</w:t>
       </w:r>
       <w:r>
         <w:rPr>
           <w:rFonts w:ascii="Arial" w:hAnsi="Arial" w:cs="Arial" w:hint="eastAsia"/>
           <w:shd w:val="clear" w:color="auto" w:fill="FFFFFF"/>
         </w:rPr>
-        <w:t>两名玩家用户</w:t>
-      </w:r>
-      <w:r>
-        <w:rPr>
-          <w:rFonts w:ascii="Arial" w:hAnsi="Arial" w:cs="Arial"/>
-          <w:shd w:val="clear" w:color="auto" w:fill="FFFFFF"/>
-        </w:rPr>
-        <w:t>，各自发送指令控制自己的海龟绘图，在规定时间结束后，经由评分模块通过一定的评分机制决出胜者</w:t>
-      </w:r>
-      <w:r>
-        <w:rPr>
-          <w:rFonts w:ascii="Arial" w:hAnsi="Arial" w:cs="Arial" w:hint="eastAsia"/>
-          <w:shd w:val="clear" w:color="auto" w:fill="FFFFFF"/>
-        </w:rPr>
         <w:t>。</w:t>
       </w:r>
     </w:p>
@@ -3928,7 +4579,7 @@
         <w:pStyle w:val="1"/>
         <w:ind w:left="360" w:hanging="360"/>
       </w:pPr>
-      <w:bookmarkStart w:id="16" w:name="_Toc55217449"/>
+      <w:bookmarkStart w:id="16" w:name="_Toc55740255"/>
       <w:r>
         <w:rPr>
           <w:rFonts w:hint="eastAsia"/>
@@ -3941,7 +4592,7 @@
       <w:pPr>
         <w:pStyle w:val="2"/>
       </w:pPr>
-      <w:bookmarkStart w:id="17" w:name="_Toc55217450"/>
+      <w:bookmarkStart w:id="17" w:name="_Toc55740256"/>
       <w:r>
         <w:rPr>
           <w:rFonts w:hint="eastAsia"/>
@@ -3980,7 +4631,7 @@
       <w:pPr>
         <w:pStyle w:val="2"/>
       </w:pPr>
-      <w:bookmarkStart w:id="18" w:name="_Toc55217451"/>
+      <w:bookmarkStart w:id="18" w:name="_Toc55740257"/>
       <w:r>
         <w:rPr>
           <w:rFonts w:hint="eastAsia"/>
@@ -4013,18 +4664,1016 @@
         </w:rPr>
         <w:t>的逻辑视图由三个主要层次组成：应用层、业务服务层、中间层。</w:t>
       </w:r>
-      <w:r>
+    </w:p>
+    <w:p>
+      <w:pPr>
+        <w:pStyle w:val="a4"/>
+        <w:jc w:val="center"/>
+      </w:pPr>
+    </w:p>
+    <w:p>
+      <w:pPr>
+        <w:keepNext/>
+        <w:spacing w:line="360" w:lineRule="auto"/>
+        <w:ind w:firstLine="400"/>
+        <w:jc w:val="center"/>
+      </w:pPr>
+      <w:r>
+        <w:rPr>
+          <w:noProof/>
+        </w:rPr>
         <w:lastRenderedPageBreak/>
+        <w:drawing>
+          <wp:inline distT="0" distB="0" distL="0" distR="0" wp14:anchorId="0E23FDC8" wp14:editId="15CB9E0D">
+            <wp:extent cx="2341245" cy="2218055"/>
+            <wp:effectExtent l="0" t="0" r="1905" b="0"/>
+            <wp:docPr id="4" name="图片 4"/>
+            <wp:cNvGraphicFramePr>
+              <a:graphicFrameLocks xmlns:a="http://schemas.openxmlformats.org/drawingml/2006/main" noChangeAspect="1"/>
+            </wp:cNvGraphicFramePr>
+            <a:graphic xmlns:a="http://schemas.openxmlformats.org/drawingml/2006/main">
+              <a:graphicData uri="http://schemas.openxmlformats.org/drawingml/2006/picture">
+                <pic:pic xmlns:pic="http://schemas.openxmlformats.org/drawingml/2006/picture">
+                  <pic:nvPicPr>
+                    <pic:cNvPr id="4" name="图片 4"/>
+                    <pic:cNvPicPr>
+                      <a:picLocks noChangeAspect="1" noChangeArrowheads="1"/>
+                    </pic:cNvPicPr>
+                  </pic:nvPicPr>
+                  <pic:blipFill>
+                    <a:blip r:embed="rId10" cstate="print">
+                      <a:extLst>
+                        <a:ext uri="{28A0092B-C50C-407E-A947-70E740481C1C}">
+                          <a14:useLocalDpi xmlns:a14="http://schemas.microsoft.com/office/drawing/2010/main" val="0"/>
+                        </a:ext>
+                      </a:extLst>
+                    </a:blip>
+                    <a:srcRect/>
+                    <a:stretch>
+                      <a:fillRect/>
+                    </a:stretch>
+                  </pic:blipFill>
+                  <pic:spPr>
+                    <a:xfrm>
+                      <a:off x="0" y="0"/>
+                      <a:ext cx="2349305" cy="2225565"/>
+                    </a:xfrm>
+                    <a:prstGeom prst="rect">
+                      <a:avLst/>
+                    </a:prstGeom>
+                    <a:noFill/>
+                    <a:ln>
+                      <a:noFill/>
+                    </a:ln>
+                  </pic:spPr>
+                </pic:pic>
+              </a:graphicData>
+            </a:graphic>
+          </wp:inline>
+        </w:drawing>
+      </w:r>
+    </w:p>
+    <w:p>
+      <w:pPr>
+        <w:pStyle w:val="a4"/>
+        <w:jc w:val="center"/>
+      </w:pPr>
+      <w:r>
+        <w:rPr>
+          <w:rFonts w:hint="eastAsia"/>
+        </w:rPr>
+        <w:t>图表</w:t>
+      </w:r>
+      <w:r>
+        <w:rPr>
+          <w:rFonts w:hint="eastAsia"/>
+        </w:rPr>
+        <w:t xml:space="preserve"> </w:t>
+      </w:r>
+      <w:r>
         <w:fldChar w:fldCharType="begin"/>
       </w:r>
       <w:r>
-        <w:instrText xml:space="preserve"> INCLUDEPICTURE "C:\\Users\\Laffery\\Documents\\Tencent Files\\2387065420\\Image\\Group2\\8W\\A3\\8WA3}O7O{%O$WAK8PERH5{4.png" \* MERGEFORMATINET </w:instrText>
+        <w:instrText xml:space="preserve"> </w:instrText>
+      </w:r>
+      <w:r>
+        <w:rPr>
+          <w:rFonts w:hint="eastAsia"/>
+        </w:rPr>
+        <w:instrText xml:space="preserve">SEQ </w:instrText>
+      </w:r>
+      <w:r>
+        <w:rPr>
+          <w:rFonts w:hint="eastAsia"/>
+        </w:rPr>
+        <w:instrText>图表</w:instrText>
+      </w:r>
+      <w:r>
+        <w:rPr>
+          <w:rFonts w:hint="eastAsia"/>
+        </w:rPr>
+        <w:instrText xml:space="preserve"> \* ARABIC</w:instrText>
+      </w:r>
+      <w:r>
+        <w:instrText xml:space="preserve"> </w:instrText>
       </w:r>
       <w:r>
         <w:fldChar w:fldCharType="separate"/>
       </w:r>
       <w:r>
-        <w:pict w14:anchorId="476E3C52">
+        <w:rPr>
+          <w:noProof/>
+        </w:rPr>
+        <w:t>2</w:t>
+      </w:r>
+      <w:r>
+        <w:fldChar w:fldCharType="end"/>
+      </w:r>
+      <w:r>
+        <w:rPr>
+          <w:rFonts w:hint="eastAsia"/>
+        </w:rPr>
+        <w:t>逻辑视图的三个层次及其关系</w:t>
+      </w:r>
+    </w:p>
+    <w:p/>
+    <w:p>
+      <w:pPr>
+        <w:pStyle w:val="2"/>
+      </w:pPr>
+      <w:bookmarkStart w:id="19" w:name="_Toc55740258"/>
+      <w:r>
+        <w:rPr>
+          <w:rFonts w:hint="eastAsia"/>
+        </w:rPr>
+        <w:t>在架构方面具有重要意义的设计包</w:t>
+      </w:r>
+      <w:bookmarkEnd w:id="19"/>
+    </w:p>
+    <w:p>
+      <w:pPr>
+        <w:pStyle w:val="3"/>
+      </w:pPr>
+      <w:bookmarkStart w:id="20" w:name="_Toc55740259"/>
+      <w:r>
+        <w:rPr>
+          <w:rFonts w:hint="eastAsia"/>
+        </w:rPr>
+        <w:t>A</w:t>
+      </w:r>
+      <w:r>
+        <w:rPr>
+          <w:rFonts w:hint="eastAsia"/>
+        </w:rPr>
+        <w:t>pplication</w:t>
+      </w:r>
+      <w:r>
+        <w:rPr>
+          <w:rFonts w:hint="eastAsia"/>
+        </w:rPr>
+        <w:t>层</w:t>
+      </w:r>
+      <w:bookmarkEnd w:id="20"/>
+    </w:p>
+    <w:p>
+      <w:pPr>
+        <w:keepNext/>
+        <w:rPr>
+          <w:rFonts w:hint="eastAsia"/>
+        </w:rPr>
+      </w:pPr>
+    </w:p>
+    <w:p>
+      <w:pPr>
+        <w:keepNext/>
+        <w:ind w:firstLine="720"/>
+      </w:pPr>
+      <w:r>
+        <w:rPr>
+          <w:rFonts w:hint="eastAsia"/>
+        </w:rPr>
+        <w:t>A</w:t>
+      </w:r>
+      <w:r>
+        <w:t>pplication</w:t>
+      </w:r>
+      <w:r>
+        <w:rPr>
+          <w:rFonts w:hint="eastAsia"/>
+        </w:rPr>
+        <w:t>层依赖于业务服务层。</w:t>
+      </w:r>
+    </w:p>
+    <w:p>
+      <w:pPr>
+        <w:keepNext/>
+        <w:ind w:firstLine="720"/>
+      </w:pPr>
+    </w:p>
+    <w:p>
+      <w:pPr>
+        <w:keepNext/>
+        <w:ind w:firstLine="720"/>
+        <w:jc w:val="center"/>
+      </w:pPr>
+      <w:r>
+        <w:rPr>
+          <w:noProof/>
+        </w:rPr>
+        <w:drawing>
+          <wp:inline distT="0" distB="0" distL="0" distR="0" wp14:anchorId="3F7B1BA2" wp14:editId="70DFF78E">
+            <wp:extent cx="3530600" cy="2576830"/>
+            <wp:effectExtent l="0" t="0" r="0" b="0"/>
+            <wp:docPr id="5" name="图片 5"/>
+            <wp:cNvGraphicFramePr>
+              <a:graphicFrameLocks xmlns:a="http://schemas.openxmlformats.org/drawingml/2006/main" noChangeAspect="1"/>
+            </wp:cNvGraphicFramePr>
+            <a:graphic xmlns:a="http://schemas.openxmlformats.org/drawingml/2006/main">
+              <a:graphicData uri="http://schemas.openxmlformats.org/drawingml/2006/picture">
+                <pic:pic xmlns:pic="http://schemas.openxmlformats.org/drawingml/2006/picture">
+                  <pic:nvPicPr>
+                    <pic:cNvPr id="5" name="图片 5"/>
+                    <pic:cNvPicPr>
+                      <a:picLocks noChangeAspect="1" noChangeArrowheads="1"/>
+                    </pic:cNvPicPr>
+                  </pic:nvPicPr>
+                  <pic:blipFill>
+                    <a:blip r:embed="rId11">
+                      <a:extLst>
+                        <a:ext uri="{28A0092B-C50C-407E-A947-70E740481C1C}">
+                          <a14:useLocalDpi xmlns:a14="http://schemas.microsoft.com/office/drawing/2010/main" val="0"/>
+                        </a:ext>
+                      </a:extLst>
+                    </a:blip>
+                    <a:srcRect l="3793" r="2359"/>
+                    <a:stretch>
+                      <a:fillRect/>
+                    </a:stretch>
+                  </pic:blipFill>
+                  <pic:spPr>
+                    <a:xfrm>
+                      <a:off x="0" y="0"/>
+                      <a:ext cx="3538403" cy="2582855"/>
+                    </a:xfrm>
+                    <a:prstGeom prst="rect">
+                      <a:avLst/>
+                    </a:prstGeom>
+                    <a:noFill/>
+                    <a:ln>
+                      <a:noFill/>
+                    </a:ln>
+                  </pic:spPr>
+                </pic:pic>
+              </a:graphicData>
+            </a:graphic>
+          </wp:inline>
+        </w:drawing>
+      </w:r>
+    </w:p>
+    <w:p>
+      <w:pPr>
+        <w:pStyle w:val="a4"/>
+        <w:jc w:val="center"/>
+      </w:pPr>
+      <w:r>
+        <w:rPr>
+          <w:rFonts w:hint="eastAsia"/>
+        </w:rPr>
+        <w:t>图表</w:t>
+      </w:r>
+      <w:r>
+        <w:rPr>
+          <w:rFonts w:hint="eastAsia"/>
+        </w:rPr>
+        <w:t xml:space="preserve"> </w:t>
+      </w:r>
+      <w:r>
+        <w:fldChar w:fldCharType="begin"/>
+      </w:r>
+      <w:r>
+        <w:instrText xml:space="preserve"> </w:instrText>
+      </w:r>
+      <w:r>
+        <w:rPr>
+          <w:rFonts w:hint="eastAsia"/>
+        </w:rPr>
+        <w:instrText xml:space="preserve">SEQ </w:instrText>
+      </w:r>
+      <w:r>
+        <w:rPr>
+          <w:rFonts w:hint="eastAsia"/>
+        </w:rPr>
+        <w:instrText>图表</w:instrText>
+      </w:r>
+      <w:r>
+        <w:rPr>
+          <w:rFonts w:hint="eastAsia"/>
+        </w:rPr>
+        <w:instrText xml:space="preserve"> \* ARABIC</w:instrText>
+      </w:r>
+      <w:r>
+        <w:instrText xml:space="preserve"> </w:instrText>
+      </w:r>
+      <w:r>
+        <w:fldChar w:fldCharType="separate"/>
+      </w:r>
+      <w:r>
+        <w:rPr>
+          <w:noProof/>
+        </w:rPr>
+        <w:t>3</w:t>
+      </w:r>
+      <w:r>
+        <w:fldChar w:fldCharType="end"/>
+      </w:r>
+      <w:r>
+        <w:rPr>
+          <w:rFonts w:hint="eastAsia"/>
+        </w:rPr>
+        <w:t>应用层</w:t>
+      </w:r>
+    </w:p>
+    <w:p>
+      <w:pPr>
+        <w:pStyle w:val="3"/>
+      </w:pPr>
+      <w:bookmarkStart w:id="21" w:name="_Toc55740260"/>
+      <w:r>
+        <w:t>B</w:t>
+      </w:r>
+      <w:r>
+        <w:rPr>
+          <w:rFonts w:hint="eastAsia"/>
+        </w:rPr>
+        <w:t>usiness</w:t>
+      </w:r>
+      <w:r>
+        <w:t xml:space="preserve"> S</w:t>
+      </w:r>
+      <w:r>
+        <w:rPr>
+          <w:rFonts w:hint="eastAsia"/>
+        </w:rPr>
+        <w:t>ervice</w:t>
+      </w:r>
+      <w:r>
+        <w:rPr>
+          <w:rFonts w:hint="eastAsia"/>
+        </w:rPr>
+        <w:t>层</w:t>
+      </w:r>
+      <w:bookmarkEnd w:id="21"/>
+    </w:p>
+    <w:p>
+      <w:pPr>
+        <w:ind w:firstLine="720"/>
+      </w:pPr>
+    </w:p>
+    <w:p>
+      <w:pPr>
+        <w:ind w:firstLine="720"/>
+      </w:pPr>
+    </w:p>
+    <w:p>
+      <w:pPr>
+        <w:ind w:firstLine="720"/>
+      </w:pPr>
+      <w:r>
+        <w:rPr>
+          <w:noProof/>
+        </w:rPr>
+        <w:lastRenderedPageBreak/>
+        <w:drawing>
+          <wp:inline distT="0" distB="0" distL="0" distR="0" wp14:anchorId="4A748DEC" wp14:editId="1BDB0594">
+            <wp:extent cx="5416871" cy="3219450"/>
+            <wp:effectExtent l="0" t="0" r="0" b="0"/>
+            <wp:docPr id="1" name="图片 1"/>
+            <wp:cNvGraphicFramePr>
+              <a:graphicFrameLocks xmlns:a="http://schemas.openxmlformats.org/drawingml/2006/main" noChangeAspect="1"/>
+            </wp:cNvGraphicFramePr>
+            <a:graphic xmlns:a="http://schemas.openxmlformats.org/drawingml/2006/main">
+              <a:graphicData uri="http://schemas.openxmlformats.org/drawingml/2006/picture">
+                <pic:pic xmlns:pic="http://schemas.openxmlformats.org/drawingml/2006/picture">
+                  <pic:nvPicPr>
+                    <pic:cNvPr id="0" name="Picture 2"/>
+                    <pic:cNvPicPr>
+                      <a:picLocks noChangeAspect="1" noChangeArrowheads="1"/>
+                    </pic:cNvPicPr>
+                  </pic:nvPicPr>
+                  <pic:blipFill>
+                    <a:blip r:embed="rId12">
+                      <a:extLst>
+                        <a:ext uri="{28A0092B-C50C-407E-A947-70E740481C1C}">
+                          <a14:useLocalDpi xmlns:a14="http://schemas.microsoft.com/office/drawing/2010/main" val="0"/>
+                        </a:ext>
+                      </a:extLst>
+                    </a:blip>
+                    <a:srcRect/>
+                    <a:stretch>
+                      <a:fillRect/>
+                    </a:stretch>
+                  </pic:blipFill>
+                  <pic:spPr bwMode="auto">
+                    <a:xfrm>
+                      <a:off x="0" y="0"/>
+                      <a:ext cx="5418896" cy="3220654"/>
+                    </a:xfrm>
+                    <a:prstGeom prst="rect">
+                      <a:avLst/>
+                    </a:prstGeom>
+                    <a:noFill/>
+                    <a:ln>
+                      <a:noFill/>
+                    </a:ln>
+                  </pic:spPr>
+                </pic:pic>
+              </a:graphicData>
+            </a:graphic>
+          </wp:inline>
+        </w:drawing>
+      </w:r>
+    </w:p>
+    <w:p>
+      <w:pPr>
+        <w:keepNext/>
+        <w:ind w:firstLine="720"/>
+        <w:jc w:val="center"/>
+      </w:pPr>
+    </w:p>
+    <w:p>
+      <w:pPr>
+        <w:pStyle w:val="a4"/>
+        <w:jc w:val="center"/>
+        <w:rPr>
+          <w:b/>
+          <w:bCs/>
+        </w:rPr>
+      </w:pPr>
+      <w:r>
+        <w:rPr>
+          <w:rFonts w:hint="eastAsia"/>
+        </w:rPr>
+        <w:t>图表</w:t>
+      </w:r>
+      <w:r>
+        <w:rPr>
+          <w:rFonts w:hint="eastAsia"/>
+        </w:rPr>
+        <w:t xml:space="preserve"> </w:t>
+      </w:r>
+      <w:r>
+        <w:fldChar w:fldCharType="begin"/>
+      </w:r>
+      <w:r>
+        <w:instrText xml:space="preserve"> </w:instrText>
+      </w:r>
+      <w:r>
+        <w:rPr>
+          <w:rFonts w:hint="eastAsia"/>
+        </w:rPr>
+        <w:instrText xml:space="preserve">SEQ </w:instrText>
+      </w:r>
+      <w:r>
+        <w:rPr>
+          <w:rFonts w:hint="eastAsia"/>
+        </w:rPr>
+        <w:instrText>图表</w:instrText>
+      </w:r>
+      <w:r>
+        <w:rPr>
+          <w:rFonts w:hint="eastAsia"/>
+        </w:rPr>
+        <w:instrText xml:space="preserve"> \* ARABIC</w:instrText>
+      </w:r>
+      <w:r>
+        <w:instrText xml:space="preserve"> </w:instrText>
+      </w:r>
+      <w:r>
+        <w:fldChar w:fldCharType="separate"/>
+      </w:r>
+      <w:r>
+        <w:rPr>
+          <w:noProof/>
+        </w:rPr>
+        <w:t>4</w:t>
+      </w:r>
+      <w:r>
+        <w:fldChar w:fldCharType="end"/>
+      </w:r>
+      <w:r>
+        <w:rPr>
+          <w:rFonts w:hint="eastAsia"/>
+        </w:rPr>
+        <w:t>业务服务层</w:t>
+      </w:r>
+    </w:p>
+    <w:p>
+      <w:pPr>
+        <w:pStyle w:val="3"/>
+      </w:pPr>
+      <w:bookmarkStart w:id="22" w:name="_Toc55740261"/>
+      <w:r>
+        <w:t>M</w:t>
+      </w:r>
+      <w:r>
+        <w:rPr>
+          <w:rFonts w:hint="eastAsia"/>
+        </w:rPr>
+        <w:t>iddleware</w:t>
+      </w:r>
+      <w:r>
+        <w:rPr>
+          <w:rFonts w:hint="eastAsia"/>
+        </w:rPr>
+        <w:t>层</w:t>
+      </w:r>
+      <w:bookmarkEnd w:id="22"/>
+    </w:p>
+    <w:p>
+      <w:pPr>
+        <w:keepNext/>
+        <w:ind w:firstLine="720"/>
+        <w:jc w:val="center"/>
+      </w:pPr>
+      <w:r>
+        <w:rPr>
+          <w:noProof/>
+        </w:rPr>
+        <w:drawing>
+          <wp:inline distT="0" distB="0" distL="0" distR="0" wp14:anchorId="3301F738" wp14:editId="6D75F4D6">
+            <wp:extent cx="3324225" cy="1986280"/>
+            <wp:effectExtent l="0" t="0" r="9525" b="0"/>
+            <wp:docPr id="8" name="图片 8"/>
+            <wp:cNvGraphicFramePr>
+              <a:graphicFrameLocks xmlns:a="http://schemas.openxmlformats.org/drawingml/2006/main" noChangeAspect="1"/>
+            </wp:cNvGraphicFramePr>
+            <a:graphic xmlns:a="http://schemas.openxmlformats.org/drawingml/2006/main">
+              <a:graphicData uri="http://schemas.openxmlformats.org/drawingml/2006/picture">
+                <pic:pic xmlns:pic="http://schemas.openxmlformats.org/drawingml/2006/picture">
+                  <pic:nvPicPr>
+                    <pic:cNvPr id="8" name="图片 8"/>
+                    <pic:cNvPicPr>
+                      <a:picLocks noChangeAspect="1" noChangeArrowheads="1"/>
+                    </pic:cNvPicPr>
+                  </pic:nvPicPr>
+                  <pic:blipFill>
+                    <a:blip r:embed="rId13">
+                      <a:extLst>
+                        <a:ext uri="{28A0092B-C50C-407E-A947-70E740481C1C}">
+                          <a14:useLocalDpi xmlns:a14="http://schemas.microsoft.com/office/drawing/2010/main" val="0"/>
+                        </a:ext>
+                      </a:extLst>
+                    </a:blip>
+                    <a:srcRect/>
+                    <a:stretch>
+                      <a:fillRect/>
+                    </a:stretch>
+                  </pic:blipFill>
+                  <pic:spPr>
+                    <a:xfrm>
+                      <a:off x="0" y="0"/>
+                      <a:ext cx="3328617" cy="1988747"/>
+                    </a:xfrm>
+                    <a:prstGeom prst="rect">
+                      <a:avLst/>
+                    </a:prstGeom>
+                    <a:noFill/>
+                    <a:ln>
+                      <a:noFill/>
+                    </a:ln>
+                  </pic:spPr>
+                </pic:pic>
+              </a:graphicData>
+            </a:graphic>
+          </wp:inline>
+        </w:drawing>
+      </w:r>
+    </w:p>
+    <w:p>
+      <w:pPr>
+        <w:pStyle w:val="a4"/>
+        <w:jc w:val="center"/>
+      </w:pPr>
+      <w:r>
+        <w:rPr>
+          <w:rFonts w:hint="eastAsia"/>
+        </w:rPr>
+        <w:t>图表</w:t>
+      </w:r>
+      <w:r>
+        <w:rPr>
+          <w:rFonts w:hint="eastAsia"/>
+        </w:rPr>
+        <w:t xml:space="preserve"> </w:t>
+      </w:r>
+      <w:r>
+        <w:fldChar w:fldCharType="begin"/>
+      </w:r>
+      <w:r>
+        <w:instrText xml:space="preserve"> </w:instrText>
+      </w:r>
+      <w:r>
+        <w:rPr>
+          <w:rFonts w:hint="eastAsia"/>
+        </w:rPr>
+        <w:instrText xml:space="preserve">SEQ </w:instrText>
+      </w:r>
+      <w:r>
+        <w:rPr>
+          <w:rFonts w:hint="eastAsia"/>
+        </w:rPr>
+        <w:instrText>图表</w:instrText>
+      </w:r>
+      <w:r>
+        <w:rPr>
+          <w:rFonts w:hint="eastAsia"/>
+        </w:rPr>
+        <w:instrText xml:space="preserve"> \* ARABIC</w:instrText>
+      </w:r>
+      <w:r>
+        <w:instrText xml:space="preserve"> </w:instrText>
+      </w:r>
+      <w:r>
+        <w:fldChar w:fldCharType="separate"/>
+      </w:r>
+      <w:r>
+        <w:rPr>
+          <w:noProof/>
+        </w:rPr>
+        <w:t>5</w:t>
+      </w:r>
+      <w:r>
+        <w:fldChar w:fldCharType="end"/>
+      </w:r>
+      <w:r>
+        <w:rPr>
+          <w:rFonts w:hint="eastAsia"/>
+        </w:rPr>
+        <w:t>中间层</w:t>
+      </w:r>
+    </w:p>
+    <w:p>
+      <w:pPr>
+        <w:pStyle w:val="a4"/>
+        <w:jc w:val="center"/>
+        <w:rPr>
+          <w:b/>
+          <w:bCs/>
+        </w:rPr>
+      </w:pPr>
+    </w:p>
+    <w:p>
+      <w:pPr>
+        <w:pStyle w:val="1"/>
+        <w:ind w:left="360" w:hanging="360"/>
+      </w:pPr>
+      <w:bookmarkStart w:id="23" w:name="_Toc55740262"/>
+      <w:r>
+        <w:rPr>
+          <w:rFonts w:hint="eastAsia"/>
+        </w:rPr>
+        <w:t>进程视图</w:t>
+      </w:r>
+      <w:bookmarkEnd w:id="23"/>
+    </w:p>
+    <w:p>
+      <w:pPr>
+        <w:pStyle w:val="a6"/>
+        <w:ind w:firstLine="720"/>
+      </w:pPr>
+      <w:r>
+        <w:rPr>
+          <w:rFonts w:hint="eastAsia"/>
+        </w:rPr>
+        <w:t>本节说明是对软件架构的进程视图的描述，描述了在系统执行中涉及的任务(进程和线程)及它们的通信和交互。进程视图说明了软件客户端与服务</w:t>
+      </w:r>
+      <w:proofErr w:type="gramStart"/>
+      <w:r>
+        <w:rPr>
+          <w:rFonts w:hint="eastAsia"/>
+        </w:rPr>
+        <w:t>端进程</w:t>
+      </w:r>
+      <w:proofErr w:type="gramEnd"/>
+      <w:r>
+        <w:rPr>
+          <w:rFonts w:hint="eastAsia"/>
+        </w:rPr>
+        <w:t>之间的通信与交互。</w:t>
+      </w:r>
+    </w:p>
+    <w:p>
+      <w:pPr>
+        <w:pStyle w:val="a6"/>
+        <w:ind w:firstLine="720"/>
+      </w:pPr>
+      <w:r>
+        <w:rPr>
+          <w:rFonts w:hint="eastAsia"/>
+        </w:rPr>
+        <w:t>首先，客户端业务处理进程发起请求，经过服务</w:t>
+      </w:r>
+      <w:proofErr w:type="gramStart"/>
+      <w:r>
+        <w:rPr>
+          <w:rFonts w:hint="eastAsia"/>
+        </w:rPr>
+        <w:t>端安全检查</w:t>
+      </w:r>
+      <w:proofErr w:type="gramEnd"/>
+      <w:r>
+        <w:rPr>
+          <w:rFonts w:hint="eastAsia"/>
+        </w:rPr>
+        <w:t>进程检查确认后发往服务端的请求接收进程。请求接受进程创建一个线程组，针对每一个发送请求的客户端加入一组新的业务处理线程和数据持久化线程到线程池中。业务处理线程用以处理业务，数据持久化线程则通过与数据库的交互实现数据的持久化。</w:t>
+      </w:r>
+    </w:p>
+    <w:p>
+      <w:pPr>
+        <w:pStyle w:val="a6"/>
+        <w:keepNext/>
+        <w:jc w:val="center"/>
+      </w:pPr>
+      <w:r>
+        <w:rPr>
+          <w:noProof/>
+        </w:rPr>
+        <w:lastRenderedPageBreak/>
+        <w:drawing>
+          <wp:inline distT="0" distB="0" distL="0" distR="0" wp14:anchorId="613E993F" wp14:editId="3989E81E">
+            <wp:extent cx="3493135" cy="2548890"/>
+            <wp:effectExtent l="0" t="0" r="0" b="3810"/>
+            <wp:docPr id="10" name="图片 10"/>
+            <wp:cNvGraphicFramePr>
+              <a:graphicFrameLocks xmlns:a="http://schemas.openxmlformats.org/drawingml/2006/main" noChangeAspect="1"/>
+            </wp:cNvGraphicFramePr>
+            <a:graphic xmlns:a="http://schemas.openxmlformats.org/drawingml/2006/main">
+              <a:graphicData uri="http://schemas.openxmlformats.org/drawingml/2006/picture">
+                <pic:pic xmlns:pic="http://schemas.openxmlformats.org/drawingml/2006/picture">
+                  <pic:nvPicPr>
+                    <pic:cNvPr id="10" name="图片 10"/>
+                    <pic:cNvPicPr>
+                      <a:picLocks noChangeAspect="1" noChangeArrowheads="1"/>
+                    </pic:cNvPicPr>
+                  </pic:nvPicPr>
+                  <pic:blipFill>
+                    <a:blip r:embed="rId14" cstate="print">
+                      <a:extLst>
+                        <a:ext uri="{28A0092B-C50C-407E-A947-70E740481C1C}">
+                          <a14:useLocalDpi xmlns:a14="http://schemas.microsoft.com/office/drawing/2010/main" val="0"/>
+                        </a:ext>
+                      </a:extLst>
+                    </a:blip>
+                    <a:srcRect/>
+                    <a:stretch>
+                      <a:fillRect/>
+                    </a:stretch>
+                  </pic:blipFill>
+                  <pic:spPr>
+                    <a:xfrm>
+                      <a:off x="0" y="0"/>
+                      <a:ext cx="3499764" cy="2553407"/>
+                    </a:xfrm>
+                    <a:prstGeom prst="rect">
+                      <a:avLst/>
+                    </a:prstGeom>
+                    <a:noFill/>
+                    <a:ln>
+                      <a:noFill/>
+                    </a:ln>
+                  </pic:spPr>
+                </pic:pic>
+              </a:graphicData>
+            </a:graphic>
+          </wp:inline>
+        </w:drawing>
+      </w:r>
+    </w:p>
+    <w:p>
+      <w:pPr>
+        <w:pStyle w:val="a4"/>
+        <w:jc w:val="center"/>
+      </w:pPr>
+      <w:r>
+        <w:rPr>
+          <w:rFonts w:hint="eastAsia"/>
+        </w:rPr>
+        <w:t>图表</w:t>
+      </w:r>
+      <w:r>
+        <w:rPr>
+          <w:rFonts w:hint="eastAsia"/>
+        </w:rPr>
+        <w:t xml:space="preserve"> </w:t>
+      </w:r>
+      <w:r>
+        <w:t>6</w:t>
+      </w:r>
+      <w:r>
+        <w:rPr>
+          <w:rFonts w:hint="eastAsia"/>
+        </w:rPr>
+        <w:t>进程视图</w:t>
+      </w:r>
+    </w:p>
+    <w:p>
+      <w:pPr>
+        <w:pStyle w:val="1"/>
+        <w:ind w:left="360" w:hanging="360"/>
+      </w:pPr>
+      <w:bookmarkStart w:id="24" w:name="_Toc55740263"/>
+      <w:r>
+        <w:rPr>
+          <w:rFonts w:hint="eastAsia"/>
+        </w:rPr>
+        <w:t>部署视图</w:t>
+      </w:r>
+      <w:bookmarkEnd w:id="24"/>
+    </w:p>
+    <w:p>
+      <w:pPr>
+        <w:pStyle w:val="InfoBlue"/>
+        <w:ind w:left="0"/>
+        <w:rPr>
+          <w:rFonts w:ascii="Times New Roman"/>
+        </w:rPr>
+      </w:pPr>
+    </w:p>
+    <w:p>
+      <w:pPr>
+        <w:keepNext/>
+        <w:spacing w:line="360" w:lineRule="auto"/>
+        <w:ind w:firstLine="400"/>
+      </w:pPr>
+      <w:r>
+        <w:rPr>
+          <w:rFonts w:hint="eastAsia"/>
+        </w:rPr>
+        <w:t>本节是软件架构的部署视图</w:t>
+      </w:r>
+      <w:r>
+        <w:rPr>
+          <w:rFonts w:hint="eastAsia"/>
+        </w:rPr>
+        <w:t>即物理视图</w:t>
+      </w:r>
+      <w:r>
+        <w:rPr>
+          <w:rFonts w:hint="eastAsia"/>
+        </w:rPr>
+        <w:t>，描述用来部署和运行本软件的一种物理网络（硬件）配置，并描述了该配置中执行该软件的物理节点及其互联情况。另外，还描述了进程视图中的</w:t>
+      </w:r>
+      <w:proofErr w:type="gramStart"/>
+      <w:r>
+        <w:rPr>
+          <w:rFonts w:hint="eastAsia"/>
+        </w:rPr>
+        <w:t>各进程到</w:t>
+      </w:r>
+      <w:proofErr w:type="gramEnd"/>
+      <w:r>
+        <w:rPr>
+          <w:rFonts w:hint="eastAsia"/>
+        </w:rPr>
+        <w:t>物理节点的映射。</w:t>
+      </w:r>
+    </w:p>
+    <w:p>
+      <w:pPr>
+        <w:keepNext/>
+        <w:spacing w:line="360" w:lineRule="auto"/>
+        <w:ind w:firstLine="400"/>
+        <w:rPr>
+          <w:rFonts w:hint="eastAsia"/>
+        </w:rPr>
+      </w:pPr>
+      <w:r>
+        <w:t>Client</w:t>
+      </w:r>
+      <w:r>
+        <w:rPr>
+          <w:rFonts w:hint="eastAsia"/>
+        </w:rPr>
+        <w:t>通过</w:t>
+      </w:r>
+      <w:r>
+        <w:rPr>
+          <w:rFonts w:hint="eastAsia"/>
+        </w:rPr>
+        <w:t>调用QT</w:t>
+      </w:r>
+      <w:r>
+        <w:rPr>
+          <w:rFonts w:hint="eastAsia"/>
+        </w:rPr>
+        <w:t>中的网络库</w:t>
+      </w:r>
+      <w:r>
+        <w:rPr>
+          <w:rFonts w:hint="eastAsia"/>
+        </w:rPr>
+        <w:t>，</w:t>
+      </w:r>
+      <w:r>
+        <w:rPr>
+          <w:rFonts w:hint="eastAsia"/>
+        </w:rPr>
+        <w:t>使用</w:t>
+      </w:r>
+      <w:r>
+        <w:rPr>
+          <w:rFonts w:hint="eastAsia"/>
+        </w:rPr>
+        <w:t>HTTP</w:t>
+      </w:r>
+      <w:r>
+        <w:rPr>
+          <w:rFonts w:hint="eastAsia"/>
+        </w:rPr>
+        <w:t>协议连接网络，并发送请求，服务器使用</w:t>
+      </w:r>
+      <w:r>
+        <w:rPr>
+          <w:rFonts w:hint="eastAsia"/>
+        </w:rPr>
+        <w:t>H</w:t>
+      </w:r>
+      <w:r>
+        <w:t>TTP</w:t>
+      </w:r>
+      <w:r>
+        <w:rPr>
+          <w:rFonts w:hint="eastAsia"/>
+        </w:rPr>
+        <w:t>协议连接网络并接收来自c</w:t>
+      </w:r>
+      <w:r>
+        <w:t>lient</w:t>
+      </w:r>
+      <w:r>
+        <w:rPr>
+          <w:rFonts w:hint="eastAsia"/>
+        </w:rPr>
+        <w:t>的请求，经过s</w:t>
+      </w:r>
+      <w:r>
+        <w:t>erv</w:t>
+      </w:r>
+      <w:r>
+        <w:t>er</w:t>
+      </w:r>
+      <w:r>
+        <w:rPr>
+          <w:rFonts w:hint="eastAsia"/>
+        </w:rPr>
+        <w:t>的处理将结果返回给c</w:t>
+      </w:r>
+      <w:r>
+        <w:t>lient</w:t>
+      </w:r>
+      <w:r>
+        <w:rPr>
+          <w:rFonts w:hint="eastAsia"/>
+        </w:rPr>
+        <w:t>，部分需持久化存储的数据储存在服务器的MYS</w:t>
+      </w:r>
+      <w:r>
+        <w:t>QL</w:t>
+      </w:r>
+      <w:r>
+        <w:rPr>
+          <w:rFonts w:hint="eastAsia"/>
+        </w:rPr>
+        <w:t>和</w:t>
+      </w:r>
+      <w:r>
+        <w:t>MongoDB</w:t>
+      </w:r>
+      <w:r>
+        <w:rPr>
+          <w:rFonts w:hint="eastAsia"/>
+        </w:rPr>
+        <w:t>的数据库中。</w:t>
+      </w:r>
+    </w:p>
+    <w:p>
+      <w:pPr>
+        <w:keepNext/>
+        <w:spacing w:line="360" w:lineRule="auto"/>
+        <w:ind w:firstLine="400"/>
+        <w:jc w:val="center"/>
+      </w:pPr>
+      <w:r>
+        <w:fldChar w:fldCharType="begin"/>
+      </w:r>
+      <w:r>
+        <w:instrText xml:space="preserve"> INCLUDEPICTURE "C:\\Users\\Laffery\\Documents\\Tencent Files\\2387065420\\Image\\Group2\\9Z\\T7\\9ZT7[FS`FH5ACAE0%NQ30_3.png" \* MERGEFORMATINET </w:instrText>
+      </w:r>
+      <w:r>
+        <w:fldChar w:fldCharType="separate"/>
+      </w:r>
+      <w:r>
+        <w:pict w14:anchorId="05DAA9F4">
           <v:shapetype id="_x0000_t75" coordsize="21600,21600" o:spt="75" o:preferrelative="t" path="m@4@5l@4@11@9@11@9@5xe" filled="f" stroked="f">
             <v:stroke joinstyle="miter"/>
             <v:formulas>
@@ -4044,8 +5693,8 @@
             <v:path o:extrusionok="f" gradientshapeok="t" o:connecttype="rect"/>
             <o:lock v:ext="edit" aspectratio="t"/>
           </v:shapetype>
-          <v:shape id="_x0000_i1037" type="#_x0000_t75" style="width:351.35pt;height:209.15pt">
-            <v:imagedata r:id="rId10" r:href="rId11"/>
+          <v:shape id="_x0000_i1031" type="#_x0000_t75" style="width:467.15pt;height:225.75pt">
+            <v:imagedata r:id="rId15" r:href="rId16"/>
           </v:shape>
         </w:pict>
       </w:r>
@@ -4071,43 +5720,7 @@
         <w:t xml:space="preserve"> </w:t>
       </w:r>
       <w:r>
-        <w:fldChar w:fldCharType="begin"/>
-      </w:r>
-      <w:r>
-        <w:instrText xml:space="preserve"> </w:instrText>
-      </w:r>
-      <w:r>
-        <w:rPr>
-          <w:rFonts w:hint="eastAsia"/>
-        </w:rPr>
-        <w:instrText xml:space="preserve">SEQ </w:instrText>
-      </w:r>
-      <w:r>
-        <w:rPr>
-          <w:rFonts w:hint="eastAsia"/>
-        </w:rPr>
-        <w:instrText>图表</w:instrText>
-      </w:r>
-      <w:r>
-        <w:rPr>
-          <w:rFonts w:hint="eastAsia"/>
-        </w:rPr>
-        <w:instrText xml:space="preserve"> \* ARABIC</w:instrText>
-      </w:r>
-      <w:r>
-        <w:instrText xml:space="preserve"> </w:instrText>
-      </w:r>
-      <w:r>
-        <w:fldChar w:fldCharType="separate"/>
-      </w:r>
-      <w:r>
-        <w:rPr>
-          <w:noProof/>
-        </w:rPr>
-        <w:t>2</w:t>
-      </w:r>
-      <w:r>
-        <w:fldChar w:fldCharType="end"/>
+        <w:t>7</w:t>
       </w:r>
       <w:r>
         <w:rPr>
@@ -4118,26 +5731,63 @@
     </w:p>
     <w:p>
       <w:pPr>
-        <w:pStyle w:val="a4"/>
+        <w:pStyle w:val="a6"/>
+      </w:pPr>
+    </w:p>
+    <w:p>
+      <w:pPr>
+        <w:pStyle w:val="1"/>
+        <w:ind w:left="360" w:hanging="360"/>
+        <w:rPr>
+          <w:rFonts w:hint="eastAsia"/>
+        </w:rPr>
+      </w:pPr>
+      <w:bookmarkStart w:id="25" w:name="_Toc55740264"/>
+      <w:r>
+        <w:rPr>
+          <w:rFonts w:hint="eastAsia"/>
+        </w:rPr>
+        <w:lastRenderedPageBreak/>
+        <w:t>实现视图</w:t>
+      </w:r>
+      <w:bookmarkEnd w:id="25"/>
+    </w:p>
+    <w:p>
+      <w:pPr>
+        <w:ind w:firstLine="720"/>
+        <w:rPr>
+          <w:rFonts w:hint="eastAsia"/>
+        </w:rPr>
+      </w:pPr>
+      <w:r>
+        <w:t>架构的部署视图描述了用于最典型平台配置的各种物理节点。还描述了任务(从Process视图)到物理节点的分配。本节按物理网络配置组织;每个这样的配置都由部署图来说明，然后是到每个处理器的进程映射</w:t>
+      </w:r>
+      <w:r>
+        <w:rPr>
+          <w:rFonts w:hint="eastAsia"/>
+        </w:rPr>
+        <w:t>。</w:t>
+      </w:r>
+      <w:r>
+        <w:br/>
+      </w:r>
+    </w:p>
+    <w:p>
+      <w:pPr>
+        <w:pStyle w:val="InfoBlue"/>
+        <w:keepNext/>
+        <w:ind w:left="0"/>
         <w:jc w:val="center"/>
       </w:pPr>
-    </w:p>
-    <w:p>
-      <w:pPr>
-        <w:keepNext/>
-        <w:spacing w:line="360" w:lineRule="auto"/>
-        <w:ind w:firstLine="400"/>
-        <w:jc w:val="center"/>
-      </w:pPr>
       <w:r>
         <w:rPr>
           <w:noProof/>
         </w:rPr>
         <w:drawing>
-          <wp:inline distT="0" distB="0" distL="0" distR="0" wp14:anchorId="68AF03E0" wp14:editId="1D348656">
-            <wp:extent cx="2046605" cy="2364105"/>
-            <wp:effectExtent l="0" t="0" r="0" b="3810"/>
-            <wp:docPr id="7" name="图片 7"/>
+          <wp:inline distT="0" distB="0" distL="0" distR="0" wp14:anchorId="4AD3BE9F" wp14:editId="4D57F68C">
+            <wp:extent cx="3225800" cy="2448989"/>
+            <wp:effectExtent l="0" t="0" r="0" b="8890"/>
+            <wp:docPr id="3" name="图片 3"/>
             <wp:cNvGraphicFramePr>
               <a:graphicFrameLocks xmlns:a="http://schemas.openxmlformats.org/drawingml/2006/main" noChangeAspect="1"/>
             </wp:cNvGraphicFramePr>
@@ -4145,13 +5795,13 @@
               <a:graphicData uri="http://schemas.openxmlformats.org/drawingml/2006/picture">
                 <pic:pic xmlns:pic="http://schemas.openxmlformats.org/drawingml/2006/picture">
                   <pic:nvPicPr>
-                    <pic:cNvPr id="7" name="图片 7"/>
+                    <pic:cNvPr id="0" name="Picture 4"/>
                     <pic:cNvPicPr>
                       <a:picLocks noChangeAspect="1" noChangeArrowheads="1"/>
                     </pic:cNvPicPr>
                   </pic:nvPicPr>
                   <pic:blipFill>
-                    <a:blip r:embed="rId12" cstate="print">
+                    <a:blip r:embed="rId17" cstate="print">
                       <a:extLst>
                         <a:ext uri="{28A0092B-C50C-407E-A947-70E740481C1C}">
                           <a14:useLocalDpi xmlns:a14="http://schemas.microsoft.com/office/drawing/2010/main" val="0"/>
@@ -4163,10 +5813,10 @@
                       <a:fillRect/>
                     </a:stretch>
                   </pic:blipFill>
-                  <pic:spPr>
+                  <pic:spPr bwMode="auto">
                     <a:xfrm>
                       <a:off x="0" y="0"/>
-                      <a:ext cx="2051920" cy="2370047"/>
+                      <a:ext cx="3231132" cy="2453037"/>
                     </a:xfrm>
                     <a:prstGeom prst="rect">
                       <a:avLst/>
@@ -4201,630 +5851,234 @@
         <w:t xml:space="preserve"> </w:t>
       </w:r>
       <w:r>
-        <w:fldChar w:fldCharType="begin"/>
-      </w:r>
-      <w:r>
-        <w:instrText xml:space="preserve"> </w:instrText>
-      </w:r>
-      <w:r>
-        <w:rPr>
-          <w:rFonts w:hint="eastAsia"/>
-        </w:rPr>
-        <w:instrText xml:space="preserve">SEQ </w:instrText>
-      </w:r>
-      <w:r>
-        <w:rPr>
-          <w:rFonts w:hint="eastAsia"/>
-        </w:rPr>
-        <w:instrText>图表</w:instrText>
-      </w:r>
-      <w:r>
-        <w:rPr>
-          <w:rFonts w:hint="eastAsia"/>
-        </w:rPr>
-        <w:instrText xml:space="preserve"> \* ARABIC</w:instrText>
-      </w:r>
-      <w:r>
-        <w:instrText xml:space="preserve"> </w:instrText>
-      </w:r>
-      <w:r>
-        <w:fldChar w:fldCharType="separate"/>
-      </w:r>
-      <w:r>
-        <w:rPr>
-          <w:noProof/>
-        </w:rPr>
-        <w:t>3</w:t>
-      </w:r>
-      <w:r>
-        <w:fldChar w:fldCharType="end"/>
-      </w:r>
-      <w:r>
-        <w:rPr>
-          <w:rFonts w:hint="eastAsia"/>
-        </w:rPr>
-        <w:t>逻辑视图的三个层次及其关系</w:t>
-      </w:r>
-    </w:p>
-    <w:p/>
+        <w:t xml:space="preserve">8 </w:t>
+      </w:r>
+      <w:r>
+        <w:rPr>
+          <w:rFonts w:hint="eastAsia"/>
+        </w:rPr>
+        <w:t>实现视图</w:t>
+      </w:r>
+    </w:p>
     <w:p>
       <w:pPr>
         <w:pStyle w:val="2"/>
       </w:pPr>
-      <w:bookmarkStart w:id="19" w:name="_Toc55217452"/>
-      <w:r>
-        <w:rPr>
-          <w:rFonts w:hint="eastAsia"/>
-        </w:rPr>
-        <w:t>在架构方面具有重要意义的设计包</w:t>
-      </w:r>
-      <w:bookmarkEnd w:id="19"/>
-    </w:p>
-    <w:p>
-      <w:pPr>
-        <w:pStyle w:val="3"/>
-      </w:pPr>
-      <w:bookmarkStart w:id="20" w:name="_Toc55217453"/>
-      <w:r>
-        <w:rPr>
-          <w:rFonts w:hint="eastAsia"/>
-        </w:rPr>
-        <w:t>应用层</w:t>
-      </w:r>
-      <w:bookmarkEnd w:id="20"/>
-    </w:p>
-    <w:p>
-      <w:pPr>
-        <w:keepNext/>
-        <w:ind w:firstLine="720"/>
-      </w:pPr>
-      <w:r>
-        <w:rPr>
-          <w:rFonts w:hint="eastAsia"/>
-        </w:rPr>
-        <w:t>应用层包括与用户交互的边界类（C</w:t>
-      </w:r>
-      <w:r>
-        <w:t>lient</w:t>
-      </w:r>
-      <w:r>
-        <w:rPr>
-          <w:rFonts w:hint="eastAsia"/>
-        </w:rPr>
-        <w:t>和界面类）以及用户信息相关。这一层依赖于业务服务</w:t>
-      </w:r>
-      <w:r>
-        <w:rPr>
-          <w:rFonts w:hint="eastAsia"/>
-        </w:rPr>
-        <w:lastRenderedPageBreak/>
-        <w:t>层和中间层。其中：</w:t>
-      </w:r>
-    </w:p>
-    <w:p>
-      <w:pPr>
-        <w:keepNext/>
-        <w:ind w:firstLine="720"/>
-      </w:pPr>
-      <w:r>
-        <w:rPr>
-          <w:rFonts w:hint="eastAsia"/>
-        </w:rPr>
-        <w:t>client包：             负责处理用户操作产生的各种请求。</w:t>
-      </w:r>
-    </w:p>
-    <w:p>
-      <w:pPr>
-        <w:keepNext/>
-        <w:ind w:firstLine="720"/>
-      </w:pPr>
+      <w:bookmarkStart w:id="26" w:name="_Toc55740265"/>
+      <w:r>
+        <w:rPr>
+          <w:rFonts w:hint="eastAsia"/>
+        </w:rPr>
+        <w:t>D</w:t>
+      </w:r>
+      <w:r>
+        <w:t>esktop</w:t>
+      </w:r>
+      <w:r>
+        <w:t xml:space="preserve"> PC</w:t>
+      </w:r>
+      <w:bookmarkEnd w:id="26"/>
+    </w:p>
+    <w:p>
+      <w:pPr>
+        <w:pStyle w:val="a6"/>
+      </w:pPr>
+      <w:r>
+        <w:t>用户通过desktop</w:t>
+      </w:r>
+      <w:r>
+        <w:t xml:space="preserve"> </w:t>
+      </w:r>
+      <w:r>
+        <w:t>pc控制turtle，与用户交互并与server连接</w:t>
+      </w:r>
+      <w:r>
+        <w:rPr>
+          <w:rFonts w:hint="eastAsia"/>
+        </w:rPr>
+        <w:t>.</w:t>
+      </w:r>
+    </w:p>
+    <w:p>
+      <w:pPr>
+        <w:pStyle w:val="2"/>
+      </w:pPr>
+      <w:bookmarkStart w:id="27" w:name="_Toc55740266"/>
+      <w:r>
+        <w:t>S</w:t>
+      </w:r>
+      <w:r>
+        <w:t>erver</w:t>
+      </w:r>
+      <w:bookmarkEnd w:id="27"/>
+    </w:p>
+    <w:p>
+      <w:pPr>
+        <w:pStyle w:val="a6"/>
+      </w:pPr>
+      <w:r>
+        <w:t>S</w:t>
+      </w:r>
+      <w:r>
+        <w:t>erver是一个</w:t>
+      </w:r>
       <w:proofErr w:type="spellStart"/>
       <w:r>
-        <w:rPr>
-          <w:rFonts w:hint="eastAsia"/>
-        </w:rPr>
-        <w:t>windowinterface</w:t>
+        <w:t>unix</w:t>
       </w:r>
       <w:proofErr w:type="spellEnd"/>
       <w:r>
-        <w:rPr>
-          <w:rFonts w:hint="eastAsia"/>
-        </w:rPr>
-        <w:t>包：    包含用户连接的边界类，负责展示客户端界面。</w:t>
-      </w:r>
-    </w:p>
-    <w:p>
-      <w:pPr>
-        <w:keepNext/>
-        <w:ind w:firstLine="720"/>
-        <w:jc w:val="center"/>
-      </w:pPr>
-    </w:p>
-    <w:p>
-      <w:pPr>
-        <w:keepNext/>
-        <w:ind w:firstLine="720"/>
-        <w:jc w:val="center"/>
-      </w:pPr>
-      <w:r>
-        <w:fldChar w:fldCharType="begin"/>
-      </w:r>
-      <w:r>
-        <w:instrText xml:space="preserve"> INCLUDEPICTURE "C:\\Users\\Laffery\\Documents\\Tencent Files\\2387065420\\Image\\Group2\\D}\\`X\\D}`XNP1]DG_RBO[I6{0G`_7.jpg" \* MERGEFORMATINET </w:instrText>
-      </w:r>
-      <w:r>
-        <w:fldChar w:fldCharType="separate"/>
-      </w:r>
-      <w:r>
-        <w:rPr>
-          <w:noProof/>
-        </w:rPr>
-        <w:pict w14:anchorId="5DE13883">
-          <v:shape id="_x0000_i1038" type="#_x0000_t75" style="width:260.65pt;height:238.35pt">
-            <v:imagedata r:id="rId13" r:href="rId14"/>
-          </v:shape>
-        </w:pict>
-      </w:r>
-      <w:r>
-        <w:fldChar w:fldCharType="end"/>
-      </w:r>
-    </w:p>
-    <w:p>
-      <w:pPr>
-        <w:pStyle w:val="a4"/>
-        <w:jc w:val="center"/>
-      </w:pPr>
-      <w:r>
-        <w:rPr>
-          <w:rFonts w:hint="eastAsia"/>
-        </w:rPr>
-        <w:t>图表</w:t>
-      </w:r>
-      <w:r>
-        <w:rPr>
-          <w:rFonts w:hint="eastAsia"/>
-        </w:rPr>
-        <w:t xml:space="preserve"> </w:t>
-      </w:r>
-      <w:r>
-        <w:fldChar w:fldCharType="begin"/>
-      </w:r>
-      <w:r>
-        <w:instrText xml:space="preserve"> </w:instrText>
-      </w:r>
-      <w:r>
-        <w:rPr>
-          <w:rFonts w:hint="eastAsia"/>
-        </w:rPr>
-        <w:instrText xml:space="preserve">SEQ </w:instrText>
-      </w:r>
-      <w:r>
-        <w:rPr>
-          <w:rFonts w:hint="eastAsia"/>
-        </w:rPr>
-        <w:instrText>图表</w:instrText>
-      </w:r>
-      <w:r>
-        <w:rPr>
-          <w:rFonts w:hint="eastAsia"/>
-        </w:rPr>
-        <w:instrText xml:space="preserve"> \* ARABIC</w:instrText>
-      </w:r>
-      <w:r>
-        <w:instrText xml:space="preserve"> </w:instrText>
-      </w:r>
-      <w:r>
-        <w:fldChar w:fldCharType="separate"/>
-      </w:r>
-      <w:r>
-        <w:rPr>
-          <w:noProof/>
-        </w:rPr>
-        <w:t>4</w:t>
-      </w:r>
-      <w:r>
-        <w:fldChar w:fldCharType="end"/>
-      </w:r>
-      <w:r>
-        <w:rPr>
-          <w:rFonts w:hint="eastAsia"/>
-        </w:rPr>
-        <w:t>应用层</w:t>
-      </w:r>
-    </w:p>
-    <w:p>
-      <w:pPr>
-        <w:pStyle w:val="3"/>
-      </w:pPr>
-      <w:bookmarkStart w:id="21" w:name="_Toc55217454"/>
-      <w:r>
-        <w:rPr>
-          <w:rFonts w:hint="eastAsia"/>
-        </w:rPr>
-        <w:t>业务服务层</w:t>
-      </w:r>
-      <w:bookmarkEnd w:id="21"/>
-    </w:p>
-    <w:p>
-      <w:pPr>
-        <w:ind w:firstLine="720"/>
-      </w:pPr>
-      <w:r>
-        <w:rPr>
-          <w:rFonts w:hint="eastAsia"/>
-        </w:rPr>
-        <w:t>业务服务层包括控制类和web包以及后端spring与hibernate等包。还包</w:t>
-      </w:r>
-      <w:proofErr w:type="gramStart"/>
-      <w:r>
-        <w:rPr>
-          <w:rFonts w:hint="eastAsia"/>
-        </w:rPr>
-        <w:t>扩一些</w:t>
-      </w:r>
-      <w:proofErr w:type="gramEnd"/>
-      <w:r>
-        <w:rPr>
-          <w:rFonts w:hint="eastAsia"/>
-        </w:rPr>
-        <w:t>entity类。这一层依赖于中间层。其中：</w:t>
-      </w:r>
-    </w:p>
-    <w:p>
-      <w:pPr>
-        <w:ind w:firstLine="720"/>
-      </w:pPr>
-      <w:proofErr w:type="spellStart"/>
-      <w:r>
-        <w:rPr>
-          <w:rFonts w:hint="eastAsia"/>
-        </w:rPr>
-        <w:t>webpakage</w:t>
-      </w:r>
-      <w:proofErr w:type="spellEnd"/>
-      <w:r>
-        <w:rPr>
-          <w:rFonts w:hint="eastAsia"/>
-        </w:rPr>
-        <w:t>包：          处理client产生的请求。</w:t>
-      </w:r>
-    </w:p>
-    <w:p>
-      <w:pPr>
-        <w:ind w:firstLine="720"/>
-      </w:pPr>
-      <w:proofErr w:type="spellStart"/>
-      <w:r>
-        <w:rPr>
-          <w:rFonts w:hint="eastAsia"/>
-        </w:rPr>
-        <w:t>servelet</w:t>
-      </w:r>
-      <w:proofErr w:type="spellEnd"/>
-      <w:r>
-        <w:rPr>
-          <w:rFonts w:hint="eastAsia"/>
-        </w:rPr>
-        <w:t>包：             处理请求并分类为用户操作、匹配、与交流三类。</w:t>
-      </w:r>
-    </w:p>
-    <w:p>
-      <w:pPr>
-        <w:ind w:firstLine="720"/>
-      </w:pPr>
-      <w:r>
-        <w:rPr>
-          <w:rFonts w:hint="eastAsia"/>
-        </w:rPr>
-        <w:t>controller包：            包含用户操作、用户互动以及游戏的控制类。</w:t>
-      </w:r>
-    </w:p>
-    <w:p>
-      <w:pPr>
-        <w:ind w:firstLine="720"/>
-      </w:pPr>
-      <w:r>
-        <w:rPr>
-          <w:rFonts w:hint="eastAsia"/>
-        </w:rPr>
-        <w:t>entity包：               存放用户数据的实体类。</w:t>
-      </w:r>
-    </w:p>
-    <w:p>
-      <w:pPr>
-        <w:ind w:firstLine="720"/>
-      </w:pPr>
-    </w:p>
-    <w:p>
-      <w:pPr>
-        <w:ind w:firstLine="720"/>
-      </w:pPr>
-      <w:r>
-        <w:fldChar w:fldCharType="begin"/>
-      </w:r>
-      <w:r>
-        <w:instrText xml:space="preserve"> INCLUDEPICTURE "C:\\Users\\Laffery\\Documents\\Tencent Files\\2387065420\\Image\\Group2\\$R\\0_\\$R0_HGEFC{Y(8BMDWAK[{AE.jpg" \* MERGEFORMATINET </w:instrText>
-      </w:r>
-      <w:r>
-        <w:fldChar w:fldCharType="separate"/>
-      </w:r>
-      <w:r>
-        <w:rPr>
-          <w:noProof/>
-        </w:rPr>
-        <w:pict w14:anchorId="278CFF45">
-          <v:shape id="_x0000_i1039" type="#_x0000_t75" style="width:359.55pt;height:211pt">
-            <v:imagedata r:id="rId15" r:href="rId16"/>
-          </v:shape>
-        </w:pict>
-      </w:r>
-      <w:r>
-        <w:fldChar w:fldCharType="end"/>
-      </w:r>
-    </w:p>
-    <w:p>
-      <w:pPr>
-        <w:keepNext/>
-        <w:ind w:firstLine="720"/>
-        <w:jc w:val="center"/>
-      </w:pPr>
-    </w:p>
-    <w:p>
-      <w:pPr>
-        <w:pStyle w:val="a4"/>
-        <w:jc w:val="center"/>
-        <w:rPr>
-          <w:b/>
-          <w:bCs/>
-        </w:rPr>
-      </w:pPr>
-      <w:r>
-        <w:rPr>
-          <w:rFonts w:hint="eastAsia"/>
-        </w:rPr>
-        <w:t>图表</w:t>
-      </w:r>
-      <w:r>
-        <w:rPr>
-          <w:rFonts w:hint="eastAsia"/>
-        </w:rPr>
-        <w:t xml:space="preserve"> </w:t>
-      </w:r>
-      <w:r>
-        <w:fldChar w:fldCharType="begin"/>
-      </w:r>
-      <w:r>
-        <w:instrText xml:space="preserve"> </w:instrText>
-      </w:r>
-      <w:r>
-        <w:rPr>
-          <w:rFonts w:hint="eastAsia"/>
-        </w:rPr>
-        <w:instrText xml:space="preserve">SEQ </w:instrText>
-      </w:r>
-      <w:r>
-        <w:rPr>
-          <w:rFonts w:hint="eastAsia"/>
-        </w:rPr>
-        <w:instrText>图表</w:instrText>
-      </w:r>
-      <w:r>
-        <w:rPr>
-          <w:rFonts w:hint="eastAsia"/>
-        </w:rPr>
-        <w:instrText xml:space="preserve"> \* ARABIC</w:instrText>
-      </w:r>
-      <w:r>
-        <w:instrText xml:space="preserve"> </w:instrText>
-      </w:r>
-      <w:r>
-        <w:fldChar w:fldCharType="separate"/>
-      </w:r>
-      <w:r>
-        <w:rPr>
-          <w:noProof/>
-        </w:rPr>
-        <w:t>5</w:t>
-      </w:r>
-      <w:r>
-        <w:fldChar w:fldCharType="end"/>
-      </w:r>
-      <w:r>
-        <w:rPr>
-          <w:rFonts w:hint="eastAsia"/>
-        </w:rPr>
-        <w:t>业务服务层</w:t>
-      </w:r>
-    </w:p>
-    <w:p>
-      <w:pPr>
-        <w:pStyle w:val="3"/>
-      </w:pPr>
-      <w:bookmarkStart w:id="22" w:name="_Toc55217455"/>
-      <w:r>
-        <w:rPr>
-          <w:rFonts w:hint="eastAsia"/>
-        </w:rPr>
-        <w:t>中间层</w:t>
-      </w:r>
-      <w:bookmarkEnd w:id="22"/>
-    </w:p>
-    <w:p>
-      <w:pPr>
-        <w:ind w:firstLine="720"/>
-      </w:pPr>
-      <w:r>
-        <w:rPr>
-          <w:rFonts w:hint="eastAsia"/>
-        </w:rPr>
-        <w:t>中间层包括部分底层代码块。其中：</w:t>
-      </w:r>
-    </w:p>
-    <w:p>
-      <w:pPr>
-        <w:ind w:firstLine="720"/>
-      </w:pPr>
-      <w:proofErr w:type="spellStart"/>
-      <w:r>
-        <w:rPr>
-          <w:rFonts w:hint="eastAsia"/>
-        </w:rPr>
-        <w:t>QTclass</w:t>
-      </w:r>
-      <w:proofErr w:type="spellEnd"/>
-      <w:r>
-        <w:rPr>
-          <w:rFonts w:hint="eastAsia"/>
-        </w:rPr>
-        <w:t>包：    包含QTUI部分的原始类。</w:t>
-      </w:r>
-    </w:p>
-    <w:p>
-      <w:pPr>
-        <w:ind w:firstLine="720"/>
-      </w:pPr>
-      <w:r>
-        <w:rPr>
-          <w:rFonts w:hint="eastAsia"/>
-        </w:rPr>
-        <w:t>Java包：       包含Java部分原始类。</w:t>
-      </w:r>
-    </w:p>
-    <w:p>
-      <w:pPr>
-        <w:keepNext/>
-        <w:ind w:firstLine="720"/>
-        <w:jc w:val="center"/>
-      </w:pPr>
-      <w:r>
-        <w:fldChar w:fldCharType="begin"/>
-      </w:r>
-      <w:r>
-        <w:instrText xml:space="preserve"> INCLUDEPICTURE "C:\\Users\\Laffery\\Documents\\Tencent Files\\2387065420\\Image\\Group2\\7W\\8[\\7W8[`L~DC5_GMO}{JLA]U@8.jpg" \* MERGEFORMATINET </w:instrText>
-      </w:r>
-      <w:r>
-        <w:fldChar w:fldCharType="separate"/>
-      </w:r>
-      <w:r>
-        <w:pict w14:anchorId="52F18B71">
-          <v:shape id="_x0000_i1040" type="#_x0000_t75" style="width:325.8pt;height:148.1pt">
-            <v:imagedata r:id="rId17" r:href="rId18"/>
-          </v:shape>
-        </w:pict>
-      </w:r>
-      <w:r>
-        <w:fldChar w:fldCharType="end"/>
-      </w:r>
-    </w:p>
-    <w:p>
-      <w:pPr>
-        <w:pStyle w:val="a4"/>
-        <w:jc w:val="center"/>
-      </w:pPr>
-      <w:r>
-        <w:rPr>
-          <w:rFonts w:hint="eastAsia"/>
-        </w:rPr>
-        <w:t>图表</w:t>
-      </w:r>
-      <w:r>
-        <w:rPr>
-          <w:rFonts w:hint="eastAsia"/>
-        </w:rPr>
-        <w:t xml:space="preserve"> </w:t>
-      </w:r>
-      <w:r>
-        <w:fldChar w:fldCharType="begin"/>
-      </w:r>
-      <w:r>
-        <w:instrText xml:space="preserve"> </w:instrText>
-      </w:r>
-      <w:r>
-        <w:rPr>
-          <w:rFonts w:hint="eastAsia"/>
-        </w:rPr>
-        <w:instrText xml:space="preserve">SEQ </w:instrText>
-      </w:r>
-      <w:r>
-        <w:rPr>
-          <w:rFonts w:hint="eastAsia"/>
-        </w:rPr>
-        <w:instrText>图表</w:instrText>
-      </w:r>
-      <w:r>
-        <w:rPr>
-          <w:rFonts w:hint="eastAsia"/>
-        </w:rPr>
-        <w:instrText xml:space="preserve"> \* ARABIC</w:instrText>
-      </w:r>
-      <w:r>
-        <w:instrText xml:space="preserve"> </w:instrText>
-      </w:r>
-      <w:r>
-        <w:fldChar w:fldCharType="separate"/>
-      </w:r>
-      <w:r>
-        <w:rPr>
-          <w:noProof/>
-        </w:rPr>
-        <w:t>6</w:t>
-      </w:r>
-      <w:r>
-        <w:fldChar w:fldCharType="end"/>
-      </w:r>
-      <w:r>
-        <w:rPr>
-          <w:rFonts w:hint="eastAsia"/>
-        </w:rPr>
-        <w:t>中间层</w:t>
-      </w:r>
-    </w:p>
-    <w:p>
-      <w:pPr>
-        <w:keepNext/>
-        <w:ind w:firstLine="720"/>
-        <w:jc w:val="center"/>
-      </w:pPr>
-    </w:p>
-    <w:p>
-      <w:pPr>
-        <w:pStyle w:val="a4"/>
-        <w:jc w:val="center"/>
-        <w:rPr>
-          <w:b/>
-          <w:bCs/>
-        </w:rPr>
-      </w:pPr>
+        <w:t>服务器，用户可以通过internet和http请求访问server</w:t>
+      </w:r>
+      <w:r>
+        <w:t>.</w:t>
+      </w:r>
+    </w:p>
+    <w:p>
+      <w:pPr>
+        <w:pStyle w:val="2"/>
+        <w:rPr>
+          <w:rFonts w:hint="eastAsia"/>
+        </w:rPr>
+      </w:pPr>
+      <w:bookmarkStart w:id="28" w:name="_Toc55740267"/>
+      <w:r>
+        <w:t>L</w:t>
+      </w:r>
+      <w:r>
+        <w:t>ogin</w:t>
+      </w:r>
+      <w:r>
+        <w:t>/Register S</w:t>
+      </w:r>
+      <w:r>
+        <w:t>yste</w:t>
+      </w:r>
+      <w:r>
+        <w:t>m</w:t>
+      </w:r>
+      <w:bookmarkEnd w:id="28"/>
+    </w:p>
+    <w:p>
+      <w:pPr>
+        <w:pStyle w:val="a6"/>
+      </w:pPr>
+      <w:r>
+        <w:t>包含了完整的用户登录可以通过服务器使用</w:t>
+      </w:r>
+      <w:r>
+        <w:t>.</w:t>
+      </w:r>
+    </w:p>
+    <w:p>
+      <w:pPr>
+        <w:pStyle w:val="2"/>
+        <w:rPr>
+          <w:rFonts w:hint="eastAsia"/>
+        </w:rPr>
+      </w:pPr>
+      <w:bookmarkStart w:id="29" w:name="_Toc55740268"/>
+      <w:r>
+        <w:t>T</w:t>
+      </w:r>
+      <w:r>
+        <w:t>urtle</w:t>
+      </w:r>
+      <w:r>
+        <w:t xml:space="preserve"> D</w:t>
+      </w:r>
+      <w:r>
+        <w:t>ra</w:t>
+      </w:r>
+      <w:r>
+        <w:t>w</w:t>
+      </w:r>
+      <w:bookmarkEnd w:id="29"/>
+    </w:p>
+    <w:p>
+      <w:pPr>
+        <w:pStyle w:val="a6"/>
+      </w:pPr>
+      <w:r>
+        <w:t>包含了用户控制turtle的过程</w:t>
+      </w:r>
+      <w:r>
+        <w:t>.</w:t>
+      </w:r>
+    </w:p>
+    <w:p>
+      <w:pPr>
+        <w:pStyle w:val="2"/>
+        <w:rPr>
+          <w:rFonts w:hint="eastAsia"/>
+        </w:rPr>
+      </w:pPr>
+      <w:bookmarkStart w:id="30" w:name="_Toc55740269"/>
+      <w:r>
+        <w:t>C</w:t>
+      </w:r>
+      <w:r>
+        <w:t>ommunicate</w:t>
+      </w:r>
+      <w:r>
+        <w:t xml:space="preserve"> S</w:t>
+      </w:r>
+      <w:r>
+        <w:t>ystem</w:t>
+      </w:r>
+      <w:bookmarkEnd w:id="30"/>
+    </w:p>
+    <w:p>
+      <w:pPr>
+        <w:pStyle w:val="a6"/>
+        <w:ind w:left="0" w:firstLine="720"/>
+        <w:rPr>
+          <w:rFonts w:hint="eastAsia"/>
+        </w:rPr>
+      </w:pPr>
+      <w:r>
+        <w:t>包含了用户交互过程，好友邀请以及对战交互等等</w:t>
+      </w:r>
+      <w:r>
+        <w:rPr>
+          <w:rFonts w:hint="eastAsia"/>
+        </w:rPr>
+        <w:t>.</w:t>
+      </w:r>
     </w:p>
     <w:p>
       <w:pPr>
         <w:pStyle w:val="1"/>
         <w:ind w:left="360" w:hanging="360"/>
       </w:pPr>
-      <w:bookmarkStart w:id="23" w:name="_Toc55217456"/>
-      <w:r>
-        <w:rPr>
-          <w:rFonts w:hint="eastAsia"/>
-        </w:rPr>
-        <w:t>进程视图</w:t>
-      </w:r>
-      <w:bookmarkEnd w:id="23"/>
-    </w:p>
-    <w:p>
-      <w:pPr>
-        <w:pStyle w:val="InfoBlue"/>
-      </w:pPr>
-      <w:r>
-        <w:t>[</w:t>
-      </w:r>
-      <w:r>
-        <w:rPr>
-          <w:rFonts w:hint="eastAsia"/>
-        </w:rPr>
-        <w:t>本节说明将系统分解为轻量级进程（单个控制线程）和重量级进程（成组的轻量级进程）的情况。本节的内容按照各个通信或交互的进程组来进行组织。说明进程之间的主要通信模式，例如消息传递、中断和会合。</w:t>
-      </w:r>
-      <w:r>
-        <w:t>]</w:t>
+      <w:bookmarkStart w:id="31" w:name="_Toc55740270"/>
+      <w:r>
+        <w:rPr>
+          <w:rFonts w:hint="eastAsia"/>
+        </w:rPr>
+        <w:t>数据视图</w:t>
+      </w:r>
+      <w:bookmarkEnd w:id="31"/>
+    </w:p>
+    <w:p>
+      <w:pPr>
+        <w:pStyle w:val="a6"/>
+        <w:ind w:left="0" w:firstLine="720"/>
+        <w:rPr>
+          <w:rFonts w:hint="eastAsia"/>
+        </w:rPr>
+      </w:pPr>
+      <w:r>
+        <w:rPr>
+          <w:rFonts w:hint="eastAsia"/>
+        </w:rPr>
+        <w:t>本项目不选择做数据视图。</w:t>
+      </w:r>
+      <w:r>
+        <w:rPr>
+          <w:rFonts w:hint="eastAsia"/>
+        </w:rPr>
+        <w:t>本项目对数据存储的需求只有用户账号数据的存储以及对命令文件、游戏数据的存储，在复杂程度上远不及其它传统信息系统项目。</w:t>
       </w:r>
     </w:p>
     <w:p>
@@ -4832,201 +6086,375 @@
         <w:pStyle w:val="1"/>
         <w:ind w:left="360" w:hanging="360"/>
       </w:pPr>
-      <w:bookmarkStart w:id="24" w:name="_Toc55217457"/>
-      <w:r>
-        <w:rPr>
-          <w:rFonts w:hint="eastAsia"/>
-        </w:rPr>
-        <w:t>部署视图</w:t>
-      </w:r>
-      <w:bookmarkEnd w:id="24"/>
-    </w:p>
-    <w:p>
-      <w:pPr>
-        <w:pStyle w:val="InfoBlue"/>
-      </w:pPr>
-      <w:r>
-        <w:t>[</w:t>
-      </w:r>
-      <w:r>
-        <w:rPr>
-          <w:rFonts w:hint="eastAsia"/>
-        </w:rPr>
-        <w:t>本节说明用来部署和运行该软件的一种或多种物理网络（硬件）配置。对于每种配置，它至少应该指出执行该软件的物理节点（计算机、</w:t>
-      </w:r>
-      <w:r>
-        <w:t>CPU</w:t>
-      </w:r>
-      <w:r>
-        <w:rPr>
-          <w:rFonts w:hint="eastAsia"/>
-        </w:rPr>
-        <w:t>）及其互连情况（总线连接、</w:t>
-      </w:r>
-      <w:r>
-        <w:t xml:space="preserve">LAN </w:t>
-      </w:r>
-      <w:r>
-        <w:rPr>
-          <w:rFonts w:hint="eastAsia"/>
-        </w:rPr>
-        <w:t>连接、点到点连接等）。另外还要包括</w:t>
-      </w:r>
-      <w:r>
-        <w:rPr>
-          <w:rFonts w:hint="eastAsia"/>
-          <w:b/>
-        </w:rPr>
-        <w:t>进程视图</w:t>
-      </w:r>
-      <w:r>
-        <w:rPr>
-          <w:rFonts w:hint="eastAsia"/>
-        </w:rPr>
-        <w:t>中的</w:t>
+      <w:bookmarkStart w:id="32" w:name="_Toc55740271"/>
+      <w:r>
+        <w:rPr>
+          <w:rFonts w:hint="eastAsia"/>
+        </w:rPr>
+        <w:t>核心算法设计</w:t>
+      </w:r>
+      <w:bookmarkEnd w:id="32"/>
+    </w:p>
+    <w:p>
+      <w:pPr>
+        <w:pStyle w:val="2"/>
+        <w:rPr>
+          <w:rFonts w:hint="eastAsia"/>
+        </w:rPr>
+      </w:pPr>
+      <w:bookmarkStart w:id="33" w:name="_Toc55740272"/>
+      <w:r>
+        <w:rPr>
+          <w:rFonts w:hint="eastAsia"/>
+        </w:rPr>
+        <w:t>客户端与服务器端通信机制算法</w:t>
+      </w:r>
+      <w:bookmarkEnd w:id="33"/>
+    </w:p>
+    <w:p>
+      <w:pPr>
+        <w:ind w:firstLine="720"/>
+        <w:jc w:val="both"/>
+        <w:rPr>
+          <w:rFonts w:hint="eastAsia"/>
+        </w:rPr>
+      </w:pPr>
+      <w:r>
+        <w:rPr>
+          <w:rFonts w:hint="eastAsia"/>
+        </w:rPr>
+        <w:t>客户端与服务器的通信机制</w:t>
+      </w:r>
+      <w:r>
+        <w:rPr>
+          <w:rFonts w:hint="eastAsia"/>
+        </w:rPr>
+        <w:t>算法包括</w:t>
+      </w:r>
+      <w:r>
+        <w:rPr>
+          <w:rFonts w:hint="eastAsia"/>
+        </w:rPr>
+        <w:t>长轮</w:t>
+      </w:r>
+      <w:r>
+        <w:rPr>
+          <w:rFonts w:hint="eastAsia"/>
+        </w:rPr>
+        <w:t>询</w:t>
+      </w:r>
+      <w:r>
+        <w:rPr>
+          <w:rFonts w:hint="eastAsia"/>
+        </w:rPr>
+        <w:t>和轮</w:t>
+      </w:r>
+      <w:r>
+        <w:rPr>
+          <w:rFonts w:hint="eastAsia"/>
+        </w:rPr>
+        <w:t>询。</w:t>
+      </w:r>
+    </w:p>
+    <w:p>
+      <w:pPr>
+        <w:pStyle w:val="3"/>
+        <w:rPr>
+          <w:rFonts w:hint="eastAsia"/>
+        </w:rPr>
+      </w:pPr>
+      <w:bookmarkStart w:id="34" w:name="_Toc55740273"/>
+      <w:r>
+        <w:rPr>
+          <w:rFonts w:hint="eastAsia"/>
+        </w:rPr>
+        <w:t>轮</w:t>
+      </w:r>
+      <w:r>
+        <w:rPr>
+          <w:rFonts w:hint="eastAsia"/>
+        </w:rPr>
+        <w:t>询</w:t>
+      </w:r>
+      <w:bookmarkEnd w:id="34"/>
+    </w:p>
+    <w:p>
+      <w:pPr>
+        <w:ind w:left="720"/>
+        <w:rPr>
+          <w:rFonts w:hint="eastAsia"/>
+        </w:rPr>
+      </w:pPr>
+      <w:r>
+        <w:rPr>
+          <w:rFonts w:hint="eastAsia"/>
+        </w:rPr>
+        <w:t>轮询</w:t>
+      </w:r>
+      <w:r>
+        <w:rPr>
+          <w:rFonts w:hint="eastAsia"/>
+        </w:rPr>
+        <w:t>算法应用</w:t>
+      </w:r>
+      <w:r>
+        <w:rPr>
+          <w:rFonts w:hint="eastAsia"/>
+        </w:rPr>
+        <w:t>在</w:t>
+      </w:r>
+      <w:r>
+        <w:rPr>
+          <w:rFonts w:hint="eastAsia"/>
+        </w:rPr>
+        <w:t>用户对战回合</w:t>
+      </w:r>
+      <w:r>
+        <w:rPr>
+          <w:rFonts w:hint="eastAsia"/>
+        </w:rPr>
+        <w:t>挂机判定</w:t>
+      </w:r>
+      <w:r>
+        <w:rPr>
+          <w:rFonts w:hint="eastAsia"/>
+        </w:rPr>
+        <w:t>上。</w:t>
+      </w:r>
+    </w:p>
+    <w:p>
+      <w:r>
+        <w:lastRenderedPageBreak/>
+        <w:tab/>
+      </w:r>
+      <w:r>
+        <w:rPr>
+          <w:rFonts w:hint="eastAsia"/>
+        </w:rPr>
+        <w:t>每隔一段时间，客户端需要给server端发送请求，server</w:t>
       </w:r>
       <w:proofErr w:type="gramStart"/>
       <w:r>
         <w:rPr>
           <w:rFonts w:hint="eastAsia"/>
         </w:rPr>
-        <w:t>各进程到</w:t>
+        <w:t>端接受</w:t>
       </w:r>
       <w:proofErr w:type="gramEnd"/>
       <w:r>
         <w:rPr>
           <w:rFonts w:hint="eastAsia"/>
         </w:rPr>
-        <w:t>物理节点的映射。</w:t>
-      </w:r>
-      <w:r>
-        <w:rPr>
-          <w:rFonts w:ascii="Times New Roman"/>
-        </w:rPr>
-        <w:t>]</w:t>
-      </w:r>
-    </w:p>
-    <w:p>
-      <w:pPr>
-        <w:pStyle w:val="1"/>
-        <w:ind w:left="360" w:hanging="360"/>
-      </w:pPr>
-      <w:bookmarkStart w:id="25" w:name="_Toc55217458"/>
-      <w:r>
-        <w:rPr>
-          <w:rFonts w:hint="eastAsia"/>
-        </w:rPr>
-        <w:t>实现视图</w:t>
-      </w:r>
-      <w:bookmarkEnd w:id="25"/>
-    </w:p>
-    <w:p>
-      <w:pPr>
-        <w:pStyle w:val="InfoBlue"/>
-      </w:pPr>
-      <w:r>
-        <w:t>[</w:t>
-      </w:r>
-      <w:r>
-        <w:rPr>
-          <w:rFonts w:hint="eastAsia"/>
-        </w:rPr>
-        <w:t>本节说明实现模型的整体结构、软件分解为实现模型中的层和子系统的情况，以及所有在构架方面具有重要意义的构件。</w:t>
-      </w:r>
-      <w:r>
-        <w:t>]</w:t>
+        <w:t>请求后立刻关闭。</w:t>
+      </w:r>
+    </w:p>
+    <w:p>
+      <w:r>
+        <w:tab/>
+      </w:r>
+      <w:r>
+        <w:rPr>
+          <w:rFonts w:hint="eastAsia"/>
+        </w:rPr>
+        <w:t>对战回合中，每隔</w:t>
+      </w:r>
+      <w:r>
+        <w:t>10</w:t>
+      </w:r>
+      <w:r>
+        <w:rPr>
+          <w:rFonts w:hint="eastAsia"/>
+        </w:rPr>
+        <w:t>s</w:t>
+      </w:r>
+      <w:r>
+        <w:rPr>
+          <w:rFonts w:hint="eastAsia"/>
+        </w:rPr>
+        <w:t>用户需要</w:t>
+      </w:r>
+      <w:r>
+        <w:rPr>
+          <w:rFonts w:hint="eastAsia"/>
+        </w:rPr>
+        <w:t>向服务器发送心跳请求表示客户端存活，若服务器没有接受到请求，则告知当前对局客户端该客户端已挂机。</w:t>
       </w:r>
     </w:p>
     <w:p/>
     <w:p>
       <w:pPr>
-        <w:pStyle w:val="1"/>
-        <w:ind w:left="360" w:hanging="360"/>
-      </w:pPr>
-      <w:bookmarkStart w:id="26" w:name="_Toc55217459"/>
-      <w:r>
-        <w:rPr>
-          <w:rFonts w:hint="eastAsia"/>
-        </w:rPr>
-        <w:t>数据视图（可选）</w:t>
-      </w:r>
-      <w:bookmarkEnd w:id="26"/>
-    </w:p>
-    <w:p>
-      <w:pPr>
-        <w:pStyle w:val="InfoBlue"/>
-      </w:pPr>
-      <w:r>
-        <w:t>[</w:t>
-      </w:r>
-      <w:r>
-        <w:rPr>
-          <w:rFonts w:hint="eastAsia"/>
-        </w:rPr>
-        <w:t>从永久性数据存储方面来对系统进行说明。如果</w:t>
+        <w:pStyle w:val="3"/>
+        <w:rPr>
+          <w:rFonts w:hint="eastAsia"/>
+        </w:rPr>
+      </w:pPr>
+      <w:bookmarkStart w:id="35" w:name="_Toc55740274"/>
+      <w:r>
+        <w:rPr>
+          <w:rFonts w:hint="eastAsia"/>
+        </w:rPr>
+        <w:t>长轮询</w:t>
+      </w:r>
+      <w:bookmarkEnd w:id="35"/>
+    </w:p>
+    <w:p>
+      <w:pPr>
+        <w:ind w:left="720"/>
+      </w:pPr>
+      <w:r>
+        <w:rPr>
+          <w:rFonts w:hint="eastAsia"/>
+        </w:rPr>
+        <w:t>长轮询</w:t>
+      </w:r>
+      <w:r>
+        <w:rPr>
+          <w:rFonts w:hint="eastAsia"/>
+        </w:rPr>
+        <w:t>算法应用</w:t>
+      </w:r>
+      <w:r>
+        <w:rPr>
+          <w:rFonts w:hint="eastAsia"/>
+        </w:rPr>
+        <w:t>在</w:t>
+      </w:r>
+      <w:r>
+        <w:rPr>
+          <w:rFonts w:hint="eastAsia"/>
+        </w:rPr>
+        <w:t>用户对战交互、对局匹配队列、用户交流、好友列表</w:t>
+      </w:r>
+      <w:r>
+        <w:rPr>
+          <w:rFonts w:hint="eastAsia"/>
+        </w:rPr>
+        <w:t>。</w:t>
+      </w:r>
+    </w:p>
+    <w:p>
+      <w:r>
+        <w:tab/>
+      </w:r>
+      <w:r>
+        <w:rPr>
+          <w:rFonts w:hint="eastAsia"/>
+        </w:rPr>
+        <w:t>客户端向server端</w:t>
       </w:r>
       <w:proofErr w:type="gramStart"/>
       <w:r>
         <w:rPr>
           <w:rFonts w:hint="eastAsia"/>
         </w:rPr>
-        <w:t>几乎或</w:t>
+        <w:t>发送长</w:t>
       </w:r>
       <w:proofErr w:type="gramEnd"/>
       <w:r>
         <w:rPr>
           <w:rFonts w:hint="eastAsia"/>
         </w:rPr>
-        <w:t>根本没有永久性数据，或者设计模型与数据模型之间的转换并不重要，那么本节就为可选。</w:t>
-      </w:r>
-      <w:r>
-        <w:t>]</w:t>
-      </w:r>
-    </w:p>
-    <w:p>
-      <w:pPr>
-        <w:pStyle w:val="a6"/>
-      </w:pPr>
-    </w:p>
-    <w:p>
-      <w:pPr>
-        <w:pStyle w:val="1"/>
-        <w:ind w:left="360" w:hanging="360"/>
-      </w:pPr>
-      <w:bookmarkStart w:id="27" w:name="_Toc55217460"/>
-      <w:r>
-        <w:rPr>
-          <w:rFonts w:hint="eastAsia"/>
-        </w:rPr>
-        <w:t>核心算法设计（可选）</w:t>
-      </w:r>
-      <w:bookmarkEnd w:id="27"/>
-    </w:p>
-    <w:p>
-      <w:pPr>
-        <w:pStyle w:val="InfoBlue"/>
-      </w:pPr>
-      <w:r>
-        <w:t>[</w:t>
-      </w:r>
-      <w:r>
-        <w:rPr>
-          <w:rFonts w:hint="eastAsia"/>
-        </w:rPr>
-        <w:t>对系统中的核心算法进行设计。如果没有什么重要的算法，那么本节就为可选。</w:t>
-      </w:r>
-      <w:r>
-        <w:t>]</w:t>
-      </w:r>
-    </w:p>
-    <w:p>
-      <w:pPr>
-        <w:pStyle w:val="a6"/>
-      </w:pPr>
+        <w:t>轮询请求，server</w:t>
+      </w:r>
+      <w:proofErr w:type="gramStart"/>
+      <w:r>
+        <w:rPr>
+          <w:rFonts w:hint="eastAsia"/>
+        </w:rPr>
+        <w:t>端接受</w:t>
+      </w:r>
+      <w:proofErr w:type="gramEnd"/>
+      <w:r>
+        <w:rPr>
+          <w:rFonts w:hint="eastAsia"/>
+        </w:rPr>
+        <w:t>请求后将其hold住，只有当server</w:t>
+      </w:r>
+      <w:proofErr w:type="gramStart"/>
+      <w:r>
+        <w:rPr>
+          <w:rFonts w:hint="eastAsia"/>
+        </w:rPr>
+        <w:t>端需要</w:t>
+      </w:r>
+      <w:proofErr w:type="gramEnd"/>
+      <w:r>
+        <w:rPr>
+          <w:rFonts w:hint="eastAsia"/>
+        </w:rPr>
+        <w:t>向客户端发送信息时才返回。</w:t>
+      </w:r>
+    </w:p>
+    <w:p>
+      <w:r>
+        <w:tab/>
+      </w:r>
+      <w:r>
+        <w:rPr>
+          <w:rFonts w:hint="eastAsia"/>
+        </w:rPr>
+        <w:t>用户登录后向server端</w:t>
+      </w:r>
+      <w:proofErr w:type="gramStart"/>
+      <w:r>
+        <w:rPr>
+          <w:rFonts w:hint="eastAsia"/>
+        </w:rPr>
+        <w:t>发送长</w:t>
+      </w:r>
+      <w:proofErr w:type="gramEnd"/>
+      <w:r>
+        <w:rPr>
+          <w:rFonts w:hint="eastAsia"/>
+        </w:rPr>
+        <w:t>轮询，当有好友登录或发送消息或者匹配成功时长轮询返回。用户端在对局中，若不是自己回合则和server</w:t>
+      </w:r>
+      <w:proofErr w:type="gramStart"/>
+      <w:r>
+        <w:rPr>
+          <w:rFonts w:hint="eastAsia"/>
+        </w:rPr>
+        <w:t>端保持</w:t>
+      </w:r>
+      <w:proofErr w:type="gramEnd"/>
+      <w:r>
+        <w:rPr>
+          <w:rFonts w:hint="eastAsia"/>
+        </w:rPr>
+        <w:t>长轮询连接。</w:t>
+      </w:r>
+    </w:p>
+    <w:p/>
+    <w:p>
+      <w:pPr>
+        <w:pStyle w:val="2"/>
+      </w:pPr>
+      <w:bookmarkStart w:id="36" w:name="_Toc55740275"/>
+      <w:r>
+        <w:rPr>
+          <w:rFonts w:hint="eastAsia"/>
+        </w:rPr>
+        <w:t>命令语句解析算法</w:t>
+      </w:r>
+      <w:bookmarkEnd w:id="36"/>
+    </w:p>
+    <w:p>
+      <w:pPr>
+        <w:ind w:firstLine="720"/>
+        <w:rPr>
+          <w:rFonts w:hint="eastAsia"/>
+        </w:rPr>
+      </w:pPr>
+      <w:r>
+        <w:rPr>
+          <w:rFonts w:hint="eastAsia"/>
+        </w:rPr>
+        <w:t>对于一行语句（一个字符串），首先解析字符串头部是否是合法的指令，如果不是则报错提示。然后根据不同指令从字符串的后部解析出响应数量的参数，若不足则报错提示，然后执行该指令，若后续还有未解析完的语句，则进入下一个指令的解析过程中。</w:t>
+      </w:r>
     </w:p>
     <w:sectPr>
-      <w:headerReference w:type="default" r:id="rId19"/>
-      <w:footerReference w:type="default" r:id="rId20"/>
+      <w:headerReference w:type="default" r:id="rId18"/>
+      <w:footerReference w:type="default" r:id="rId19"/>
       <w:pgSz w:w="12240" w:h="15840"/>
       <w:pgMar w:top="1440" w:right="1440" w:bottom="1440" w:left="1440" w:header="720" w:footer="720" w:gutter="0"/>
       <w:cols w:space="720"/>
@@ -5492,19 +6920,7 @@
             <w:rPr>
               <w:rFonts w:ascii="Times New Roman"/>
             </w:rPr>
-            <w:t xml:space="preserve">  Version:           &lt;1.</w:t>
-          </w:r>
-          <w:r>
-            <w:rPr>
-              <w:rFonts w:ascii="Times New Roman"/>
-            </w:rPr>
-            <w:t>1</w:t>
-          </w:r>
-          <w:r>
-            <w:rPr>
-              <w:rFonts w:ascii="Times New Roman"/>
-            </w:rPr>
-            <w:t>&gt;</w:t>
+            <w:t xml:space="preserve">  Version:           &lt;1.1&gt;</w:t>
           </w:r>
         </w:p>
       </w:tc>
@@ -5561,13 +6977,13 @@
             <w:rPr>
               <w:rFonts w:ascii="Times New Roman"/>
             </w:rPr>
-            <w:t xml:space="preserve">  Date:  &lt;</w:t>
+            <w:t xml:space="preserve">  Date:  &lt;0</w:t>
           </w:r>
           <w:r>
             <w:rPr>
               <w:rFonts w:ascii="Times New Roman"/>
             </w:rPr>
-            <w:t>02</w:t>
+            <w:t>6</w:t>
           </w:r>
           <w:r>
             <w:rPr>
@@ -5579,19 +6995,7 @@
             <w:rPr>
               <w:rFonts w:ascii="Times New Roman"/>
             </w:rPr>
-            <w:t>1</w:t>
-          </w:r>
-          <w:r>
-            <w:rPr>
-              <w:rFonts w:ascii="Times New Roman"/>
-            </w:rPr>
-            <w:t>1</w:t>
-          </w:r>
-          <w:r>
-            <w:rPr>
-              <w:rFonts w:ascii="Times New Roman"/>
-            </w:rPr>
-            <w:t>/2020&gt;</w:t>
+            <w:t>11/2020&gt;</w:t>
           </w:r>
         </w:p>
       </w:tc>
@@ -5677,9 +7081,9 @@
   </w:abstractNum>
   <w:abstractNum w:abstractNumId="1" w15:restartNumberingAfterBreak="0">
     <w:nsid w:val="00C7098B"/>
-    <w:multiLevelType w:val="hybridMultilevel"/>
-    <w:tmpl w:val="F6ACDA12"/>
-    <w:lvl w:ilvl="0" w:tplc="9702979E">
+    <w:multiLevelType w:val="multilevel"/>
+    <w:tmpl w:val="00C7098B"/>
+    <w:lvl w:ilvl="0">
       <w:start w:val="1"/>
       <w:numFmt w:val="lowerLetter"/>
       <w:lvlText w:val="%1)"/>
@@ -5691,7 +7095,7 @@
         <w:rFonts w:hint="default"/>
       </w:rPr>
     </w:lvl>
-    <w:lvl w:ilvl="1" w:tplc="04090019" w:tentative="1">
+    <w:lvl w:ilvl="1">
       <w:start w:val="1"/>
       <w:numFmt w:val="lowerLetter"/>
       <w:lvlText w:val="%2)"/>
@@ -5700,7 +7104,7 @@
         <w:ind w:left="1560" w:hanging="420"/>
       </w:pPr>
     </w:lvl>
-    <w:lvl w:ilvl="2" w:tplc="0409001B" w:tentative="1">
+    <w:lvl w:ilvl="2">
       <w:start w:val="1"/>
       <w:numFmt w:val="lowerRoman"/>
       <w:lvlText w:val="%3."/>
@@ -5709,7 +7113,7 @@
         <w:ind w:left="1980" w:hanging="420"/>
       </w:pPr>
     </w:lvl>
-    <w:lvl w:ilvl="3" w:tplc="0409000F" w:tentative="1">
+    <w:lvl w:ilvl="3">
       <w:start w:val="1"/>
       <w:numFmt w:val="decimal"/>
       <w:lvlText w:val="%4."/>
@@ -5718,7 +7122,7 @@
         <w:ind w:left="2400" w:hanging="420"/>
       </w:pPr>
     </w:lvl>
-    <w:lvl w:ilvl="4" w:tplc="04090019" w:tentative="1">
+    <w:lvl w:ilvl="4">
       <w:start w:val="1"/>
       <w:numFmt w:val="lowerLetter"/>
       <w:lvlText w:val="%5)"/>
@@ -5727,7 +7131,7 @@
         <w:ind w:left="2820" w:hanging="420"/>
       </w:pPr>
     </w:lvl>
-    <w:lvl w:ilvl="5" w:tplc="0409001B" w:tentative="1">
+    <w:lvl w:ilvl="5">
       <w:start w:val="1"/>
       <w:numFmt w:val="lowerRoman"/>
       <w:lvlText w:val="%6."/>
@@ -5736,7 +7140,7 @@
         <w:ind w:left="3240" w:hanging="420"/>
       </w:pPr>
     </w:lvl>
-    <w:lvl w:ilvl="6" w:tplc="0409000F" w:tentative="1">
+    <w:lvl w:ilvl="6">
       <w:start w:val="1"/>
       <w:numFmt w:val="decimal"/>
       <w:lvlText w:val="%7."/>
@@ -5745,7 +7149,7 @@
         <w:ind w:left="3660" w:hanging="420"/>
       </w:pPr>
     </w:lvl>
-    <w:lvl w:ilvl="7" w:tplc="04090019" w:tentative="1">
+    <w:lvl w:ilvl="7">
       <w:start w:val="1"/>
       <w:numFmt w:val="lowerLetter"/>
       <w:lvlText w:val="%8)"/>
@@ -5754,7 +7158,7 @@
         <w:ind w:left="4080" w:hanging="420"/>
       </w:pPr>
     </w:lvl>
-    <w:lvl w:ilvl="8" w:tplc="0409001B" w:tentative="1">
+    <w:lvl w:ilvl="8">
       <w:start w:val="1"/>
       <w:numFmt w:val="lowerRoman"/>
       <w:lvlText w:val="%9."/>
@@ -5766,9 +7170,9 @@
   </w:abstractNum>
   <w:abstractNum w:abstractNumId="2" w15:restartNumberingAfterBreak="0">
     <w:nsid w:val="24517D91"/>
-    <w:multiLevelType w:val="hybridMultilevel"/>
-    <w:tmpl w:val="0882C4E4"/>
-    <w:lvl w:ilvl="0" w:tplc="DF149BD0">
+    <w:multiLevelType w:val="multilevel"/>
+    <w:tmpl w:val="24517D91"/>
+    <w:lvl w:ilvl="0">
       <w:start w:val="1"/>
       <w:numFmt w:val="lowerLetter"/>
       <w:lvlText w:val="%1)"/>
@@ -5780,7 +7184,7 @@
         <w:rFonts w:ascii="Arial" w:hAnsi="Arial" w:cs="Arial" w:hint="default"/>
       </w:rPr>
     </w:lvl>
-    <w:lvl w:ilvl="1" w:tplc="04090019" w:tentative="1">
+    <w:lvl w:ilvl="1">
       <w:start w:val="1"/>
       <w:numFmt w:val="lowerLetter"/>
       <w:lvlText w:val="%2)"/>
@@ -5789,7 +7193,7 @@
         <w:ind w:left="1560" w:hanging="420"/>
       </w:pPr>
     </w:lvl>
-    <w:lvl w:ilvl="2" w:tplc="0409001B" w:tentative="1">
+    <w:lvl w:ilvl="2">
       <w:start w:val="1"/>
       <w:numFmt w:val="lowerRoman"/>
       <w:lvlText w:val="%3."/>
@@ -5798,7 +7202,7 @@
         <w:ind w:left="1980" w:hanging="420"/>
       </w:pPr>
     </w:lvl>
-    <w:lvl w:ilvl="3" w:tplc="0409000F" w:tentative="1">
+    <w:lvl w:ilvl="3">
       <w:start w:val="1"/>
       <w:numFmt w:val="decimal"/>
       <w:lvlText w:val="%4."/>
@@ -5807,7 +7211,7 @@
         <w:ind w:left="2400" w:hanging="420"/>
       </w:pPr>
     </w:lvl>
-    <w:lvl w:ilvl="4" w:tplc="04090019" w:tentative="1">
+    <w:lvl w:ilvl="4">
       <w:start w:val="1"/>
       <w:numFmt w:val="lowerLetter"/>
       <w:lvlText w:val="%5)"/>
@@ -5816,7 +7220,7 @@
         <w:ind w:left="2820" w:hanging="420"/>
       </w:pPr>
     </w:lvl>
-    <w:lvl w:ilvl="5" w:tplc="0409001B" w:tentative="1">
+    <w:lvl w:ilvl="5">
       <w:start w:val="1"/>
       <w:numFmt w:val="lowerRoman"/>
       <w:lvlText w:val="%6."/>
@@ -5825,7 +7229,7 @@
         <w:ind w:left="3240" w:hanging="420"/>
       </w:pPr>
     </w:lvl>
-    <w:lvl w:ilvl="6" w:tplc="0409000F" w:tentative="1">
+    <w:lvl w:ilvl="6">
       <w:start w:val="1"/>
       <w:numFmt w:val="decimal"/>
       <w:lvlText w:val="%7."/>
@@ -5834,7 +7238,7 @@
         <w:ind w:left="3660" w:hanging="420"/>
       </w:pPr>
     </w:lvl>
-    <w:lvl w:ilvl="7" w:tplc="04090019" w:tentative="1">
+    <w:lvl w:ilvl="7">
       <w:start w:val="1"/>
       <w:numFmt w:val="lowerLetter"/>
       <w:lvlText w:val="%8)"/>
@@ -5843,7 +7247,7 @@
         <w:ind w:left="4080" w:hanging="420"/>
       </w:pPr>
     </w:lvl>
-    <w:lvl w:ilvl="8" w:tplc="0409001B" w:tentative="1">
+    <w:lvl w:ilvl="8">
       <w:start w:val="1"/>
       <w:numFmt w:val="lowerRoman"/>
       <w:lvlText w:val="%9."/>
@@ -5987,7 +7391,7 @@
     <w:lsdException w:name="Medium Shading 2 Accent 1" w:uiPriority="64"/>
     <w:lsdException w:name="Medium List 1 Accent 1" w:uiPriority="65"/>
     <w:lsdException w:name="Revision" w:semiHidden="1" w:uiPriority="99"/>
-    <w:lsdException w:name="List Paragraph" w:uiPriority="34" w:qFormat="1"/>
+    <w:lsdException w:name="List Paragraph" w:uiPriority="99"/>
     <w:lsdException w:name="Quote" w:uiPriority="99"/>
     <w:lsdException w:name="Intense Quote" w:uiPriority="99"/>
     <w:lsdException w:name="Medium List 2 Accent 1" w:uiPriority="66"/>
@@ -6869,6 +8273,7 @@
     <w:name w:val="日期 字符"/>
     <w:basedOn w:val="a0"/>
     <w:link w:val="a9"/>
+    <w:qFormat/>
     <w:rPr>
       <w:rFonts w:ascii="宋体"/>
       <w:snapToGrid w:val="0"/>
@@ -6878,6 +8283,7 @@
     <w:name w:val="标题 3 字符"/>
     <w:basedOn w:val="a0"/>
     <w:link w:val="3"/>
+    <w:qFormat/>
     <w:rPr>
       <w:rFonts w:ascii="宋体"/>
       <w:i/>
@@ -6888,24 +8294,28 @@
     <w:name w:val="正文文本 字符"/>
     <w:basedOn w:val="a0"/>
     <w:link w:val="a6"/>
-    <w:rsid w:val="00007312"/>
     <w:rPr>
       <w:rFonts w:ascii="宋体"/>
       <w:snapToGrid w:val="0"/>
     </w:rPr>
   </w:style>
+  <w:style w:type="paragraph" w:customStyle="1" w:styleId="22">
+    <w:name w:val="列表段落2"/>
+    <w:basedOn w:val="a"/>
+    <w:uiPriority w:val="34"/>
+    <w:qFormat/>
+    <w:pPr>
+      <w:ind w:firstLineChars="200" w:firstLine="420"/>
+    </w:pPr>
+  </w:style>
   <w:style w:type="paragraph" w:styleId="af5">
     <w:name w:val="List Paragraph"/>
     <w:basedOn w:val="a"/>
-    <w:uiPriority w:val="34"/>
-    <w:qFormat/>
-    <w:rsid w:val="00F351B8"/>
+    <w:uiPriority w:val="99"/>
+    <w:rsid w:val="009A1077"/>
     <w:pPr>
       <w:ind w:firstLineChars="200" w:firstLine="420"/>
     </w:pPr>
-    <w:rPr>
-      <w:snapToGrid/>
-    </w:rPr>
   </w:style>
 </w:styles>
 </file>

</xml_diff>